<commit_message>
added Q3 to HW3.dox
</commit_message>
<xml_diff>
--- a/HW/HW3/HW3.docx
+++ b/HW/HW3/HW3.docx
@@ -342,7 +342,7 @@
             <w:rPr>
               <w:noProof/>
             </w:rPr>
-            <w:t>November 29, 2021</w:t>
+            <w:t>November 30, 2021</w:t>
           </w:r>
           <w:r>
             <w:fldChar w:fldCharType="end"/>
@@ -1621,707 +1621,8 @@
         <w:bidi w:val="0"/>
         <w:spacing w:before="0" w:after="240"/>
       </w:pPr>
-      <m:oMath>
-        <m:r>
-          <w:rPr>
-            <w:rFonts w:ascii="Cambria Math" w:eastAsiaTheme="minorEastAsia" w:hAnsi="Cambria Math" w:cstheme="minorBidi"/>
-            <w:i/>
-            <w:noProof/>
-            <w:rtl/>
-          </w:rPr>
-          <w:lastRenderedPageBreak/>
-          <mc:AlternateContent>
-            <mc:Choice Requires="wps">
-              <w:drawing>
-                <wp:anchor distT="45720" distB="45720" distL="114300" distR="114300" simplePos="0" relativeHeight="251659264" behindDoc="0" locked="0" layoutInCell="1" allowOverlap="1" wp14:anchorId="7E52B57F" wp14:editId="5C20764A">
-                  <wp:simplePos x="0" y="0"/>
-                  <wp:positionH relativeFrom="margin">
-                    <wp:align>center</wp:align>
-                  </wp:positionH>
-                  <wp:positionV relativeFrom="paragraph">
-                    <wp:posOffset>8888730</wp:posOffset>
-                  </wp:positionV>
-                  <wp:extent cx="2369185" cy="341630"/>
-                  <wp:effectExtent l="0" t="0" r="0" b="1270"/>
-                  <wp:wrapNone/>
-                  <wp:docPr id="217" name="תיבת טקסט 2"/>
-                  <wp:cNvGraphicFramePr>
-                    <a:graphicFrameLocks xmlns:a="http://schemas.openxmlformats.org/drawingml/2006/main"/>
-                  </wp:cNvGraphicFramePr>
-                  <a:graphic xmlns:a="http://schemas.openxmlformats.org/drawingml/2006/main">
-                    <a:graphicData uri="http://schemas.microsoft.com/office/word/2010/wordprocessingShape">
-                      <wps:wsp>
-                        <wps:cNvSpPr txBox="1">
-                          <a:spLocks noChangeArrowheads="1"/>
-                        </wps:cNvSpPr>
-                        <wps:spPr bwMode="auto">
-                          <a:xfrm flipH="1">
-                            <a:off x="0" y="0"/>
-                            <a:ext cx="2369185" cy="341630"/>
-                          </a:xfrm>
-                          <a:prstGeom prst="rect">
-                            <a:avLst/>
-                          </a:prstGeom>
-                          <a:solidFill>
-                            <a:srgbClr val="FFFFFF"/>
-                          </a:solidFill>
-                          <a:ln w="9525">
-                            <a:noFill/>
-                            <a:miter lim="800000"/>
-                            <a:headEnd/>
-                            <a:tailEnd/>
-                          </a:ln>
-                        </wps:spPr>
-                        <wps:txbx>
-                          <w:txbxContent>
-                            <w:p>
-                              <m:oMathPara>
-                                <m:oMath>
-                                  <m:borderBox>
-                                    <m:borderBoxPr>
-                                      <m:ctrlPr>
-                                        <w:rPr>
-                                          <w:rFonts w:ascii="Cambria Math" w:eastAsiaTheme="minorEastAsia" w:hAnsi="Cambria Math"/>
-                                          <w:i/>
-                                        </w:rPr>
-                                      </m:ctrlPr>
-                                    </m:borderBoxPr>
-                                    <m:e>
-                                      <m:r>
-                                        <w:rPr>
-                                          <w:rFonts w:ascii="Cambria Math" w:eastAsiaTheme="minorEastAsia" w:hAnsi="Cambria Math"/>
-                                        </w:rPr>
-                                        <m:t>h</m:t>
-                                      </m:r>
-                                      <m:d>
-                                        <m:dPr>
-                                          <m:ctrlPr>
-                                            <w:rPr>
-                                              <w:rFonts w:ascii="Cambria Math" w:eastAsiaTheme="minorEastAsia" w:hAnsi="Cambria Math"/>
-                                              <w:i/>
-                                            </w:rPr>
-                                          </m:ctrlPr>
-                                        </m:dPr>
-                                        <m:e>
-                                          <m:sSub>
-                                            <m:sSubPr>
-                                              <m:ctrlPr>
-                                                <w:rPr>
-                                                  <w:rFonts w:ascii="Cambria Math" w:eastAsiaTheme="minorEastAsia" w:hAnsi="Cambria Math"/>
-                                                  <w:i/>
-                                                </w:rPr>
-                                              </m:ctrlPr>
-                                            </m:sSubPr>
-                                            <m:e>
-                                              <m:r>
-                                                <w:rPr>
-                                                  <w:rFonts w:ascii="Cambria Math" w:eastAsiaTheme="minorEastAsia" w:hAnsi="Cambria Math"/>
-                                                </w:rPr>
-                                                <m:t>x</m:t>
-                                              </m:r>
-                                            </m:e>
-                                            <m:sub>
-                                              <m:r>
-                                                <w:rPr>
-                                                  <w:rFonts w:ascii="Cambria Math" w:eastAsiaTheme="minorEastAsia" w:hAnsi="Cambria Math"/>
-                                                </w:rPr>
-                                                <m:t>1</m:t>
-                                              </m:r>
-                                            </m:sub>
-                                          </m:sSub>
-                                          <m:r>
-                                            <w:rPr>
-                                              <w:rFonts w:ascii="Cambria Math" w:eastAsiaTheme="minorEastAsia" w:hAnsi="Cambria Math"/>
-                                            </w:rPr>
-                                            <m:t>,</m:t>
-                                          </m:r>
-                                          <m:sSub>
-                                            <m:sSubPr>
-                                              <m:ctrlPr>
-                                                <w:rPr>
-                                                  <w:rFonts w:ascii="Cambria Math" w:eastAsiaTheme="minorEastAsia" w:hAnsi="Cambria Math"/>
-                                                  <w:i/>
-                                                </w:rPr>
-                                              </m:ctrlPr>
-                                            </m:sSubPr>
-                                            <m:e>
-                                              <m:r>
-                                                <w:rPr>
-                                                  <w:rFonts w:ascii="Cambria Math" w:eastAsiaTheme="minorEastAsia" w:hAnsi="Cambria Math"/>
-                                                </w:rPr>
-                                                <m:t>x</m:t>
-                                              </m:r>
-                                            </m:e>
-                                            <m:sub>
-                                              <m:r>
-                                                <w:rPr>
-                                                  <w:rFonts w:ascii="Cambria Math" w:eastAsiaTheme="minorEastAsia" w:hAnsi="Cambria Math"/>
-                                                </w:rPr>
-                                                <m:t>2</m:t>
-                                              </m:r>
-                                            </m:sub>
-                                          </m:sSub>
-                                          <m:r>
-                                            <w:rPr>
-                                              <w:rFonts w:ascii="Cambria Math" w:eastAsiaTheme="minorEastAsia" w:hAnsi="Cambria Math"/>
-                                            </w:rPr>
-                                            <m:t>,</m:t>
-                                          </m:r>
-                                          <m:sSub>
-                                            <m:sSubPr>
-                                              <m:ctrlPr>
-                                                <w:rPr>
-                                                  <w:rFonts w:ascii="Cambria Math" w:eastAsiaTheme="minorEastAsia" w:hAnsi="Cambria Math"/>
-                                                  <w:i/>
-                                                </w:rPr>
-                                              </m:ctrlPr>
-                                            </m:sSubPr>
-                                            <m:e>
-                                              <m:r>
-                                                <w:rPr>
-                                                  <w:rFonts w:ascii="Cambria Math" w:eastAsiaTheme="minorEastAsia" w:hAnsi="Cambria Math"/>
-                                                </w:rPr>
-                                                <m:t>z</m:t>
-                                              </m:r>
-                                            </m:e>
-                                            <m:sub>
-                                              <m:r>
-                                                <w:rPr>
-                                                  <w:rFonts w:ascii="Cambria Math" w:eastAsiaTheme="minorEastAsia" w:hAnsi="Cambria Math"/>
-                                                </w:rPr>
-                                                <m:t>1</m:t>
-                                              </m:r>
-                                            </m:sub>
-                                          </m:sSub>
-                                          <m:r>
-                                            <w:rPr>
-                                              <w:rFonts w:ascii="Cambria Math" w:eastAsiaTheme="minorEastAsia" w:hAnsi="Cambria Math"/>
-                                            </w:rPr>
-                                            <m:t>,</m:t>
-                                          </m:r>
-                                          <m:sSub>
-                                            <m:sSubPr>
-                                              <m:ctrlPr>
-                                                <w:rPr>
-                                                  <w:rFonts w:ascii="Cambria Math" w:eastAsiaTheme="minorEastAsia" w:hAnsi="Cambria Math"/>
-                                                  <w:i/>
-                                                </w:rPr>
-                                              </m:ctrlPr>
-                                            </m:sSubPr>
-                                            <m:e>
-                                              <m:r>
-                                                <w:rPr>
-                                                  <w:rFonts w:ascii="Cambria Math" w:eastAsiaTheme="minorEastAsia" w:hAnsi="Cambria Math"/>
-                                                </w:rPr>
-                                                <m:t>z</m:t>
-                                              </m:r>
-                                            </m:e>
-                                            <m:sub>
-                                              <m:r>
-                                                <w:rPr>
-                                                  <w:rFonts w:ascii="Cambria Math" w:eastAsiaTheme="minorEastAsia" w:hAnsi="Cambria Math"/>
-                                                </w:rPr>
-                                                <m:t>2</m:t>
-                                              </m:r>
-                                            </m:sub>
-                                          </m:sSub>
-                                        </m:e>
-                                      </m:d>
-                                      <m:r>
-                                        <w:rPr>
-                                          <w:rFonts w:ascii="Cambria Math" w:eastAsiaTheme="minorEastAsia" w:hAnsi="Cambria Math"/>
-                                        </w:rPr>
-                                        <m:t>=</m:t>
-                                      </m:r>
-                                      <m:sSubSup>
-                                        <m:sSubSupPr>
-                                          <m:ctrlPr>
-                                            <w:rPr>
-                                              <w:rFonts w:ascii="Cambria Math" w:eastAsiaTheme="minorEastAsia" w:hAnsi="Cambria Math"/>
-                                              <w:i/>
-                                            </w:rPr>
-                                          </m:ctrlPr>
-                                        </m:sSubSupPr>
-                                        <m:e>
-                                          <m:r>
-                                            <w:rPr>
-                                              <w:rFonts w:ascii="Cambria Math" w:eastAsiaTheme="minorEastAsia" w:hAnsi="Cambria Math"/>
-                                            </w:rPr>
-                                            <m:t>z</m:t>
-                                          </m:r>
-                                        </m:e>
-                                        <m:sub>
-                                          <m:r>
-                                            <w:rPr>
-                                              <w:rFonts w:ascii="Cambria Math" w:eastAsiaTheme="minorEastAsia" w:hAnsi="Cambria Math"/>
-                                            </w:rPr>
-                                            <m:t>2</m:t>
-                                          </m:r>
-                                        </m:sub>
-                                        <m:sup>
-                                          <m:r>
-                                            <w:rPr>
-                                              <w:rFonts w:ascii="Cambria Math" w:eastAsiaTheme="minorEastAsia" w:hAnsi="Cambria Math"/>
-                                            </w:rPr>
-                                            <m:t>T</m:t>
-                                          </m:r>
-                                        </m:sup>
-                                      </m:sSubSup>
-                                      <m:r>
-                                        <w:rPr>
-                                          <w:rFonts w:ascii="Cambria Math" w:eastAsiaTheme="minorEastAsia" w:hAnsi="Cambria Math"/>
-                                        </w:rPr>
-                                        <m:t>F</m:t>
-                                      </m:r>
-                                      <m:d>
-                                        <m:dPr>
-                                          <m:ctrlPr>
-                                            <w:rPr>
-                                              <w:rFonts w:ascii="Cambria Math" w:eastAsiaTheme="minorEastAsia" w:hAnsi="Cambria Math"/>
-                                              <w:i/>
-                                            </w:rPr>
-                                          </m:ctrlPr>
-                                        </m:dPr>
-                                        <m:e>
-                                          <m:sSub>
-                                            <m:sSubPr>
-                                              <m:ctrlPr>
-                                                <w:rPr>
-                                                  <w:rFonts w:ascii="Cambria Math" w:eastAsiaTheme="minorEastAsia" w:hAnsi="Cambria Math"/>
-                                                  <w:i/>
-                                                </w:rPr>
-                                              </m:ctrlPr>
-                                            </m:sSubPr>
-                                            <m:e>
-                                              <m:r>
-                                                <w:rPr>
-                                                  <w:rFonts w:ascii="Cambria Math" w:eastAsiaTheme="minorEastAsia" w:hAnsi="Cambria Math"/>
-                                                </w:rPr>
-                                                <m:t>x</m:t>
-                                              </m:r>
-                                            </m:e>
-                                            <m:sub>
-                                              <m:r>
-                                                <w:rPr>
-                                                  <w:rFonts w:ascii="Cambria Math" w:eastAsiaTheme="minorEastAsia" w:hAnsi="Cambria Math"/>
-                                                </w:rPr>
-                                                <m:t>1</m:t>
-                                              </m:r>
-                                            </m:sub>
-                                          </m:sSub>
-                                          <m:r>
-                                            <w:rPr>
-                                              <w:rFonts w:ascii="Cambria Math" w:eastAsiaTheme="minorEastAsia" w:hAnsi="Cambria Math"/>
-                                            </w:rPr>
-                                            <m:t>,</m:t>
-                                          </m:r>
-                                          <m:sSub>
-                                            <m:sSubPr>
-                                              <m:ctrlPr>
-                                                <w:rPr>
-                                                  <w:rFonts w:ascii="Cambria Math" w:eastAsiaTheme="minorEastAsia" w:hAnsi="Cambria Math"/>
-                                                  <w:i/>
-                                                </w:rPr>
-                                              </m:ctrlPr>
-                                            </m:sSubPr>
-                                            <m:e>
-                                              <m:r>
-                                                <w:rPr>
-                                                  <w:rFonts w:ascii="Cambria Math" w:eastAsiaTheme="minorEastAsia" w:hAnsi="Cambria Math"/>
-                                                </w:rPr>
-                                                <m:t>x</m:t>
-                                              </m:r>
-                                            </m:e>
-                                            <m:sub>
-                                              <m:r>
-                                                <w:rPr>
-                                                  <w:rFonts w:ascii="Cambria Math" w:eastAsiaTheme="minorEastAsia" w:hAnsi="Cambria Math"/>
-                                                </w:rPr>
-                                                <m:t>2</m:t>
-                                              </m:r>
-                                            </m:sub>
-                                          </m:sSub>
-                                        </m:e>
-                                      </m:d>
-                                      <m:sSub>
-                                        <m:sSubPr>
-                                          <m:ctrlPr>
-                                            <w:rPr>
-                                              <w:rFonts w:ascii="Cambria Math" w:eastAsiaTheme="minorEastAsia" w:hAnsi="Cambria Math"/>
-                                              <w:i/>
-                                            </w:rPr>
-                                          </m:ctrlPr>
-                                        </m:sSubPr>
-                                        <m:e>
-                                          <m:r>
-                                            <w:rPr>
-                                              <w:rFonts w:ascii="Cambria Math" w:eastAsiaTheme="minorEastAsia" w:hAnsi="Cambria Math"/>
-                                            </w:rPr>
-                                            <m:t>z</m:t>
-                                          </m:r>
-                                        </m:e>
-                                        <m:sub>
-                                          <m:r>
-                                            <w:rPr>
-                                              <w:rFonts w:ascii="Cambria Math" w:eastAsiaTheme="minorEastAsia" w:hAnsi="Cambria Math"/>
-                                            </w:rPr>
-                                            <m:t>1</m:t>
-                                          </m:r>
-                                        </m:sub>
-                                      </m:sSub>
-                                      <m:r>
-                                        <w:rPr>
-                                          <w:rFonts w:ascii="Cambria Math" w:eastAsiaTheme="minorEastAsia" w:hAnsi="Cambria Math"/>
-                                        </w:rPr>
-                                        <m:t>=0</m:t>
-                                      </m:r>
-                                    </m:e>
-                                  </m:borderBox>
-                                </m:oMath>
-                              </m:oMathPara>
-                            </w:p>
-                          </w:txbxContent>
-                        </wps:txbx>
-                        <wps:bodyPr rot="0" vert="horz" wrap="square" lIns="91440" tIns="45720" rIns="91440" bIns="45720" anchor="t" anchorCtr="0">
-                          <a:noAutofit/>
-                        </wps:bodyPr>
-                      </wps:wsp>
-                    </a:graphicData>
-                  </a:graphic>
-                  <wp14:sizeRelH relativeFrom="margin">
-                    <wp14:pctWidth>0</wp14:pctWidth>
-                  </wp14:sizeRelH>
-                  <wp14:sizeRelV relativeFrom="margin">
-                    <wp14:pctHeight>0</wp14:pctHeight>
-                  </wp14:sizeRelV>
-                </wp:anchor>
-              </w:drawing>
-            </mc:Choice>
-            <mc:Fallback>
-              <w:pict>
-                <v:shapetype w14:anchorId="7E52B57F" id="_x0000_t202" coordsize="21600,21600" o:spt="202" path="m,l,21600r21600,l21600,xe">
-                  <v:stroke joinstyle="miter"/>
-                  <v:path gradientshapeok="t" o:connecttype="rect"/>
-                </v:shapetype>
-                <v:shape id="תיבת טקסט 2" o:spid="_x0000_s1026" type="#_x0000_t202" style="position:absolute;margin-left:0;margin-top:699.9pt;width:186.55pt;height:26.9pt;flip:x;z-index:251659264;visibility:visible;mso-wrap-style:square;mso-width-percent:0;mso-height-percent:0;mso-wrap-distance-left:9pt;mso-wrap-distance-top:3.6pt;mso-wrap-distance-right:9pt;mso-wrap-distance-bottom:3.6pt;mso-position-horizontal:center;mso-position-horizontal-relative:margin;mso-position-vertical:absolute;mso-position-vertical-relative:text;mso-width-percent:0;mso-height-percent:0;mso-width-relative:margin;mso-height-relative:margin;v-text-anchor:top" o:gfxdata="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" stroked="f">
-                  <v:textbox>
-                    <w:txbxContent>
-                      <w:p>
-                        <m:oMathPara>
-                          <m:oMath>
-                            <m:borderBox>
-                              <m:borderBoxPr>
-                                <m:ctrlPr>
-                                  <w:rPr>
-                                    <w:rFonts w:ascii="Cambria Math" w:eastAsiaTheme="minorEastAsia" w:hAnsi="Cambria Math"/>
-                                    <w:i/>
-                                  </w:rPr>
-                                </m:ctrlPr>
-                              </m:borderBoxPr>
-                              <m:e>
-                                <m:r>
-                                  <w:rPr>
-                                    <w:rFonts w:ascii="Cambria Math" w:eastAsiaTheme="minorEastAsia" w:hAnsi="Cambria Math"/>
-                                  </w:rPr>
-                                  <m:t>h</m:t>
-                                </m:r>
-                                <m:d>
-                                  <m:dPr>
-                                    <m:ctrlPr>
-                                      <w:rPr>
-                                        <w:rFonts w:ascii="Cambria Math" w:eastAsiaTheme="minorEastAsia" w:hAnsi="Cambria Math"/>
-                                        <w:i/>
-                                      </w:rPr>
-                                    </m:ctrlPr>
-                                  </m:dPr>
-                                  <m:e>
-                                    <m:sSub>
-                                      <m:sSubPr>
-                                        <m:ctrlPr>
-                                          <w:rPr>
-                                            <w:rFonts w:ascii="Cambria Math" w:eastAsiaTheme="minorEastAsia" w:hAnsi="Cambria Math"/>
-                                            <w:i/>
-                                          </w:rPr>
-                                        </m:ctrlPr>
-                                      </m:sSubPr>
-                                      <m:e>
-                                        <m:r>
-                                          <w:rPr>
-                                            <w:rFonts w:ascii="Cambria Math" w:eastAsiaTheme="minorEastAsia" w:hAnsi="Cambria Math"/>
-                                          </w:rPr>
-                                          <m:t>x</m:t>
-                                        </m:r>
-                                      </m:e>
-                                      <m:sub>
-                                        <m:r>
-                                          <w:rPr>
-                                            <w:rFonts w:ascii="Cambria Math" w:eastAsiaTheme="minorEastAsia" w:hAnsi="Cambria Math"/>
-                                          </w:rPr>
-                                          <m:t>1</m:t>
-                                        </m:r>
-                                      </m:sub>
-                                    </m:sSub>
-                                    <m:r>
-                                      <w:rPr>
-                                        <w:rFonts w:ascii="Cambria Math" w:eastAsiaTheme="minorEastAsia" w:hAnsi="Cambria Math"/>
-                                      </w:rPr>
-                                      <m:t>,</m:t>
-                                    </m:r>
-                                    <m:sSub>
-                                      <m:sSubPr>
-                                        <m:ctrlPr>
-                                          <w:rPr>
-                                            <w:rFonts w:ascii="Cambria Math" w:eastAsiaTheme="minorEastAsia" w:hAnsi="Cambria Math"/>
-                                            <w:i/>
-                                          </w:rPr>
-                                        </m:ctrlPr>
-                                      </m:sSubPr>
-                                      <m:e>
-                                        <m:r>
-                                          <w:rPr>
-                                            <w:rFonts w:ascii="Cambria Math" w:eastAsiaTheme="minorEastAsia" w:hAnsi="Cambria Math"/>
-                                          </w:rPr>
-                                          <m:t>x</m:t>
-                                        </m:r>
-                                      </m:e>
-                                      <m:sub>
-                                        <m:r>
-                                          <w:rPr>
-                                            <w:rFonts w:ascii="Cambria Math" w:eastAsiaTheme="minorEastAsia" w:hAnsi="Cambria Math"/>
-                                          </w:rPr>
-                                          <m:t>2</m:t>
-                                        </m:r>
-                                      </m:sub>
-                                    </m:sSub>
-                                    <m:r>
-                                      <w:rPr>
-                                        <w:rFonts w:ascii="Cambria Math" w:eastAsiaTheme="minorEastAsia" w:hAnsi="Cambria Math"/>
-                                      </w:rPr>
-                                      <m:t>,</m:t>
-                                    </m:r>
-                                    <m:sSub>
-                                      <m:sSubPr>
-                                        <m:ctrlPr>
-                                          <w:rPr>
-                                            <w:rFonts w:ascii="Cambria Math" w:eastAsiaTheme="minorEastAsia" w:hAnsi="Cambria Math"/>
-                                            <w:i/>
-                                          </w:rPr>
-                                        </m:ctrlPr>
-                                      </m:sSubPr>
-                                      <m:e>
-                                        <m:r>
-                                          <w:rPr>
-                                            <w:rFonts w:ascii="Cambria Math" w:eastAsiaTheme="minorEastAsia" w:hAnsi="Cambria Math"/>
-                                          </w:rPr>
-                                          <m:t>z</m:t>
-                                        </m:r>
-                                      </m:e>
-                                      <m:sub>
-                                        <m:r>
-                                          <w:rPr>
-                                            <w:rFonts w:ascii="Cambria Math" w:eastAsiaTheme="minorEastAsia" w:hAnsi="Cambria Math"/>
-                                          </w:rPr>
-                                          <m:t>1</m:t>
-                                        </m:r>
-                                      </m:sub>
-                                    </m:sSub>
-                                    <m:r>
-                                      <w:rPr>
-                                        <w:rFonts w:ascii="Cambria Math" w:eastAsiaTheme="minorEastAsia" w:hAnsi="Cambria Math"/>
-                                      </w:rPr>
-                                      <m:t>,</m:t>
-                                    </m:r>
-                                    <m:sSub>
-                                      <m:sSubPr>
-                                        <m:ctrlPr>
-                                          <w:rPr>
-                                            <w:rFonts w:ascii="Cambria Math" w:eastAsiaTheme="minorEastAsia" w:hAnsi="Cambria Math"/>
-                                            <w:i/>
-                                          </w:rPr>
-                                        </m:ctrlPr>
-                                      </m:sSubPr>
-                                      <m:e>
-                                        <m:r>
-                                          <w:rPr>
-                                            <w:rFonts w:ascii="Cambria Math" w:eastAsiaTheme="minorEastAsia" w:hAnsi="Cambria Math"/>
-                                          </w:rPr>
-                                          <m:t>z</m:t>
-                                        </m:r>
-                                      </m:e>
-                                      <m:sub>
-                                        <m:r>
-                                          <w:rPr>
-                                            <w:rFonts w:ascii="Cambria Math" w:eastAsiaTheme="minorEastAsia" w:hAnsi="Cambria Math"/>
-                                          </w:rPr>
-                                          <m:t>2</m:t>
-                                        </m:r>
-                                      </m:sub>
-                                    </m:sSub>
-                                  </m:e>
-                                </m:d>
-                                <m:r>
-                                  <w:rPr>
-                                    <w:rFonts w:ascii="Cambria Math" w:eastAsiaTheme="minorEastAsia" w:hAnsi="Cambria Math"/>
-                                  </w:rPr>
-                                  <m:t>=</m:t>
-                                </m:r>
-                                <m:sSubSup>
-                                  <m:sSubSupPr>
-                                    <m:ctrlPr>
-                                      <w:rPr>
-                                        <w:rFonts w:ascii="Cambria Math" w:eastAsiaTheme="minorEastAsia" w:hAnsi="Cambria Math"/>
-                                        <w:i/>
-                                      </w:rPr>
-                                    </m:ctrlPr>
-                                  </m:sSubSupPr>
-                                  <m:e>
-                                    <m:r>
-                                      <w:rPr>
-                                        <w:rFonts w:ascii="Cambria Math" w:eastAsiaTheme="minorEastAsia" w:hAnsi="Cambria Math"/>
-                                      </w:rPr>
-                                      <m:t>z</m:t>
-                                    </m:r>
-                                  </m:e>
-                                  <m:sub>
-                                    <m:r>
-                                      <w:rPr>
-                                        <w:rFonts w:ascii="Cambria Math" w:eastAsiaTheme="minorEastAsia" w:hAnsi="Cambria Math"/>
-                                      </w:rPr>
-                                      <m:t>2</m:t>
-                                    </m:r>
-                                  </m:sub>
-                                  <m:sup>
-                                    <m:r>
-                                      <w:rPr>
-                                        <w:rFonts w:ascii="Cambria Math" w:eastAsiaTheme="minorEastAsia" w:hAnsi="Cambria Math"/>
-                                      </w:rPr>
-                                      <m:t>T</m:t>
-                                    </m:r>
-                                  </m:sup>
-                                </m:sSubSup>
-                                <m:r>
-                                  <w:rPr>
-                                    <w:rFonts w:ascii="Cambria Math" w:eastAsiaTheme="minorEastAsia" w:hAnsi="Cambria Math"/>
-                                  </w:rPr>
-                                  <m:t>F</m:t>
-                                </m:r>
-                                <m:d>
-                                  <m:dPr>
-                                    <m:ctrlPr>
-                                      <w:rPr>
-                                        <w:rFonts w:ascii="Cambria Math" w:eastAsiaTheme="minorEastAsia" w:hAnsi="Cambria Math"/>
-                                        <w:i/>
-                                      </w:rPr>
-                                    </m:ctrlPr>
-                                  </m:dPr>
-                                  <m:e>
-                                    <m:sSub>
-                                      <m:sSubPr>
-                                        <m:ctrlPr>
-                                          <w:rPr>
-                                            <w:rFonts w:ascii="Cambria Math" w:eastAsiaTheme="minorEastAsia" w:hAnsi="Cambria Math"/>
-                                            <w:i/>
-                                          </w:rPr>
-                                        </m:ctrlPr>
-                                      </m:sSubPr>
-                                      <m:e>
-                                        <m:r>
-                                          <w:rPr>
-                                            <w:rFonts w:ascii="Cambria Math" w:eastAsiaTheme="minorEastAsia" w:hAnsi="Cambria Math"/>
-                                          </w:rPr>
-                                          <m:t>x</m:t>
-                                        </m:r>
-                                      </m:e>
-                                      <m:sub>
-                                        <m:r>
-                                          <w:rPr>
-                                            <w:rFonts w:ascii="Cambria Math" w:eastAsiaTheme="minorEastAsia" w:hAnsi="Cambria Math"/>
-                                          </w:rPr>
-                                          <m:t>1</m:t>
-                                        </m:r>
-                                      </m:sub>
-                                    </m:sSub>
-                                    <m:r>
-                                      <w:rPr>
-                                        <w:rFonts w:ascii="Cambria Math" w:eastAsiaTheme="minorEastAsia" w:hAnsi="Cambria Math"/>
-                                      </w:rPr>
-                                      <m:t>,</m:t>
-                                    </m:r>
-                                    <m:sSub>
-                                      <m:sSubPr>
-                                        <m:ctrlPr>
-                                          <w:rPr>
-                                            <w:rFonts w:ascii="Cambria Math" w:eastAsiaTheme="minorEastAsia" w:hAnsi="Cambria Math"/>
-                                            <w:i/>
-                                          </w:rPr>
-                                        </m:ctrlPr>
-                                      </m:sSubPr>
-                                      <m:e>
-                                        <m:r>
-                                          <w:rPr>
-                                            <w:rFonts w:ascii="Cambria Math" w:eastAsiaTheme="minorEastAsia" w:hAnsi="Cambria Math"/>
-                                          </w:rPr>
-                                          <m:t>x</m:t>
-                                        </m:r>
-                                      </m:e>
-                                      <m:sub>
-                                        <m:r>
-                                          <w:rPr>
-                                            <w:rFonts w:ascii="Cambria Math" w:eastAsiaTheme="minorEastAsia" w:hAnsi="Cambria Math"/>
-                                          </w:rPr>
-                                          <m:t>2</m:t>
-                                        </m:r>
-                                      </m:sub>
-                                    </m:sSub>
-                                  </m:e>
-                                </m:d>
-                                <m:sSub>
-                                  <m:sSubPr>
-                                    <m:ctrlPr>
-                                      <w:rPr>
-                                        <w:rFonts w:ascii="Cambria Math" w:eastAsiaTheme="minorEastAsia" w:hAnsi="Cambria Math"/>
-                                        <w:i/>
-                                      </w:rPr>
-                                    </m:ctrlPr>
-                                  </m:sSubPr>
-                                  <m:e>
-                                    <m:r>
-                                      <w:rPr>
-                                        <w:rFonts w:ascii="Cambria Math" w:eastAsiaTheme="minorEastAsia" w:hAnsi="Cambria Math"/>
-                                      </w:rPr>
-                                      <m:t>z</m:t>
-                                    </m:r>
-                                  </m:e>
-                                  <m:sub>
-                                    <m:r>
-                                      <w:rPr>
-                                        <w:rFonts w:ascii="Cambria Math" w:eastAsiaTheme="minorEastAsia" w:hAnsi="Cambria Math"/>
-                                      </w:rPr>
-                                      <m:t>1</m:t>
-                                    </m:r>
-                                  </m:sub>
-                                </m:sSub>
-                                <m:r>
-                                  <w:rPr>
-                                    <w:rFonts w:ascii="Cambria Math" w:eastAsiaTheme="minorEastAsia" w:hAnsi="Cambria Math"/>
-                                  </w:rPr>
-                                  <m:t>=0</m:t>
-                                </m:r>
-                              </m:e>
-                            </m:borderBox>
-                          </m:oMath>
-                        </m:oMathPara>
-                      </w:p>
-                    </w:txbxContent>
-                  </v:textbox>
-                  <w10:wrap anchorx="margin"/>
-                </v:shape>
-              </w:pict>
-            </mc:Fallback>
-          </mc:AlternateContent>
-        </m:r>
-      </m:oMath>
       <w:r>
+        <w:lastRenderedPageBreak/>
         <w:t xml:space="preserve">Question 2 : Consider </w:t>
       </w:r>
       <w:bookmarkEnd w:id="1"/>
@@ -3015,15 +2316,882 @@
         <w:bidi w:val="0"/>
       </w:pPr>
       <w:r>
-        <w:t xml:space="preserve">Develop the </w:t>
+        <w:rPr>
+          <w:rFonts w:ascii="Cambria Math" w:eastAsiaTheme="minorEastAsia" w:hAnsi="Cambria Math" w:cstheme="minorBidi"/>
+          <w:i/>
+          <w:noProof/>
+          <w:rtl/>
+        </w:rPr>
+        <mc:AlternateContent>
+          <mc:Choice Requires="wps">
+            <w:drawing>
+              <wp:anchor distT="45720" distB="45720" distL="114300" distR="114300" simplePos="0" relativeHeight="251659264" behindDoc="0" locked="0" layoutInCell="1" allowOverlap="1" wp14:anchorId="7E52B57F" wp14:editId="0523AEB4">
+                <wp:simplePos x="0" y="0"/>
+                <wp:positionH relativeFrom="margin">
+                  <wp:posOffset>1449124</wp:posOffset>
+                </wp:positionH>
+                <wp:positionV relativeFrom="paragraph">
+                  <wp:posOffset>7411277</wp:posOffset>
+                </wp:positionV>
+                <wp:extent cx="2369185" cy="699715"/>
+                <wp:effectExtent l="0" t="0" r="0" b="5715"/>
+                <wp:wrapNone/>
+                <wp:docPr id="217" name="תיבת טקסט 2"/>
+                <wp:cNvGraphicFramePr>
+                  <a:graphicFrameLocks xmlns:a="http://schemas.openxmlformats.org/drawingml/2006/main"/>
+                </wp:cNvGraphicFramePr>
+                <a:graphic xmlns:a="http://schemas.openxmlformats.org/drawingml/2006/main">
+                  <a:graphicData uri="http://schemas.microsoft.com/office/word/2010/wordprocessingShape">
+                    <wps:wsp>
+                      <wps:cNvSpPr txBox="1">
+                        <a:spLocks noChangeArrowheads="1"/>
+                      </wps:cNvSpPr>
+                      <wps:spPr bwMode="auto">
+                        <a:xfrm flipH="1">
+                          <a:off x="0" y="0"/>
+                          <a:ext cx="2369185" cy="699715"/>
+                        </a:xfrm>
+                        <a:prstGeom prst="rect">
+                          <a:avLst/>
+                        </a:prstGeom>
+                        <a:solidFill>
+                          <a:srgbClr val="FFFFFF"/>
+                        </a:solidFill>
+                        <a:ln w="9525">
+                          <a:noFill/>
+                          <a:miter lim="800000"/>
+                          <a:headEnd/>
+                          <a:tailEnd/>
+                        </a:ln>
+                      </wps:spPr>
+                      <wps:txbx>
+                        <w:txbxContent>
+                          <w:p>
+                            <w:pPr>
+                              <w:rPr>
+                                <w:rFonts w:eastAsiaTheme="minorEastAsia" w:hint="cs"/>
+                              </w:rPr>
+                            </w:pPr>
+                            <m:oMathPara>
+                              <m:oMath>
+                                <m:r>
+                                  <w:rPr>
+                                    <w:rFonts w:ascii="Cambria Math" w:eastAsiaTheme="minorEastAsia" w:hAnsi="Cambria Math"/>
+                                  </w:rPr>
+                                  <m:t xml:space="preserve">Epipolar constraint:    </m:t>
+                                </m:r>
+                                <m:sSubSup>
+                                  <m:sSubSupPr>
+                                    <m:ctrlPr>
+                                      <w:rPr>
+                                        <w:rFonts w:ascii="Cambria Math" w:eastAsiaTheme="minorEastAsia" w:hAnsi="Cambria Math"/>
+                                        <w:i/>
+                                      </w:rPr>
+                                    </m:ctrlPr>
+                                  </m:sSubSupPr>
+                                  <m:e>
+                                    <m:r>
+                                      <w:rPr>
+                                        <w:rFonts w:ascii="Cambria Math" w:eastAsiaTheme="minorEastAsia" w:hAnsi="Cambria Math"/>
+                                      </w:rPr>
+                                      <m:t>z</m:t>
+                                    </m:r>
+                                  </m:e>
+                                  <m:sub>
+                                    <m:r>
+                                      <w:rPr>
+                                        <w:rFonts w:ascii="Cambria Math" w:eastAsiaTheme="minorEastAsia" w:hAnsi="Cambria Math"/>
+                                      </w:rPr>
+                                      <m:t>2</m:t>
+                                    </m:r>
+                                  </m:sub>
+                                  <m:sup>
+                                    <m:r>
+                                      <w:rPr>
+                                        <w:rFonts w:ascii="Cambria Math" w:eastAsiaTheme="minorEastAsia" w:hAnsi="Cambria Math"/>
+                                      </w:rPr>
+                                      <m:t>T</m:t>
+                                    </m:r>
+                                  </m:sup>
+                                </m:sSubSup>
+                                <m:r>
+                                  <w:rPr>
+                                    <w:rFonts w:ascii="Cambria Math" w:eastAsiaTheme="minorEastAsia" w:hAnsi="Cambria Math"/>
+                                  </w:rPr>
+                                  <m:t>F</m:t>
+                                </m:r>
+                                <m:sSub>
+                                  <m:sSubPr>
+                                    <m:ctrlPr>
+                                      <w:rPr>
+                                        <w:rFonts w:ascii="Cambria Math" w:eastAsiaTheme="minorEastAsia" w:hAnsi="Cambria Math"/>
+                                        <w:i/>
+                                      </w:rPr>
+                                    </m:ctrlPr>
+                                  </m:sSubPr>
+                                  <m:e>
+                                    <m:r>
+                                      <w:rPr>
+                                        <w:rFonts w:ascii="Cambria Math" w:eastAsiaTheme="minorEastAsia" w:hAnsi="Cambria Math"/>
+                                      </w:rPr>
+                                      <m:t>z</m:t>
+                                    </m:r>
+                                  </m:e>
+                                  <m:sub>
+                                    <m:r>
+                                      <w:rPr>
+                                        <w:rFonts w:ascii="Cambria Math" w:eastAsiaTheme="minorEastAsia" w:hAnsi="Cambria Math"/>
+                                      </w:rPr>
+                                      <m:t>1</m:t>
+                                    </m:r>
+                                  </m:sub>
+                                </m:sSub>
+                                <m:r>
+                                  <w:rPr>
+                                    <w:rFonts w:ascii="Cambria Math" w:eastAsiaTheme="minorEastAsia" w:hAnsi="Cambria Math"/>
+                                  </w:rPr>
+                                  <m:t>=0</m:t>
+                                </m:r>
+                              </m:oMath>
+                            </m:oMathPara>
+                          </w:p>
+                          <w:p>
+                            <m:oMathPara>
+                              <m:oMath>
+                                <m:borderBox>
+                                  <m:borderBoxPr>
+                                    <m:ctrlPr>
+                                      <w:rPr>
+                                        <w:rFonts w:ascii="Cambria Math" w:eastAsiaTheme="minorEastAsia" w:hAnsi="Cambria Math"/>
+                                        <w:i/>
+                                      </w:rPr>
+                                    </m:ctrlPr>
+                                  </m:borderBoxPr>
+                                  <m:e>
+                                    <m:r>
+                                      <w:rPr>
+                                        <w:rFonts w:ascii="Cambria Math" w:eastAsiaTheme="minorEastAsia" w:hAnsi="Cambria Math"/>
+                                      </w:rPr>
+                                      <m:t>h</m:t>
+                                    </m:r>
+                                    <m:d>
+                                      <m:dPr>
+                                        <m:ctrlPr>
+                                          <w:rPr>
+                                            <w:rFonts w:ascii="Cambria Math" w:eastAsiaTheme="minorEastAsia" w:hAnsi="Cambria Math"/>
+                                            <w:i/>
+                                          </w:rPr>
+                                        </m:ctrlPr>
+                                      </m:dPr>
+                                      <m:e>
+                                        <m:sSub>
+                                          <m:sSubPr>
+                                            <m:ctrlPr>
+                                              <w:rPr>
+                                                <w:rFonts w:ascii="Cambria Math" w:eastAsiaTheme="minorEastAsia" w:hAnsi="Cambria Math"/>
+                                                <w:i/>
+                                              </w:rPr>
+                                            </m:ctrlPr>
+                                          </m:sSubPr>
+                                          <m:e>
+                                            <m:r>
+                                              <w:rPr>
+                                                <w:rFonts w:ascii="Cambria Math" w:eastAsiaTheme="minorEastAsia" w:hAnsi="Cambria Math"/>
+                                              </w:rPr>
+                                              <m:t>x</m:t>
+                                            </m:r>
+                                          </m:e>
+                                          <m:sub>
+                                            <m:r>
+                                              <w:rPr>
+                                                <w:rFonts w:ascii="Cambria Math" w:eastAsiaTheme="minorEastAsia" w:hAnsi="Cambria Math"/>
+                                              </w:rPr>
+                                              <m:t>1</m:t>
+                                            </m:r>
+                                          </m:sub>
+                                        </m:sSub>
+                                        <m:r>
+                                          <w:rPr>
+                                            <w:rFonts w:ascii="Cambria Math" w:eastAsiaTheme="minorEastAsia" w:hAnsi="Cambria Math"/>
+                                          </w:rPr>
+                                          <m:t>,</m:t>
+                                        </m:r>
+                                        <m:sSub>
+                                          <m:sSubPr>
+                                            <m:ctrlPr>
+                                              <w:rPr>
+                                                <w:rFonts w:ascii="Cambria Math" w:eastAsiaTheme="minorEastAsia" w:hAnsi="Cambria Math"/>
+                                                <w:i/>
+                                              </w:rPr>
+                                            </m:ctrlPr>
+                                          </m:sSubPr>
+                                          <m:e>
+                                            <m:r>
+                                              <w:rPr>
+                                                <w:rFonts w:ascii="Cambria Math" w:eastAsiaTheme="minorEastAsia" w:hAnsi="Cambria Math"/>
+                                              </w:rPr>
+                                              <m:t>x</m:t>
+                                            </m:r>
+                                          </m:e>
+                                          <m:sub>
+                                            <m:r>
+                                              <w:rPr>
+                                                <w:rFonts w:ascii="Cambria Math" w:eastAsiaTheme="minorEastAsia" w:hAnsi="Cambria Math"/>
+                                              </w:rPr>
+                                              <m:t>2</m:t>
+                                            </m:r>
+                                          </m:sub>
+                                        </m:sSub>
+                                        <m:r>
+                                          <w:rPr>
+                                            <w:rFonts w:ascii="Cambria Math" w:eastAsiaTheme="minorEastAsia" w:hAnsi="Cambria Math"/>
+                                          </w:rPr>
+                                          <m:t>,</m:t>
+                                        </m:r>
+                                        <m:sSub>
+                                          <m:sSubPr>
+                                            <m:ctrlPr>
+                                              <w:rPr>
+                                                <w:rFonts w:ascii="Cambria Math" w:eastAsiaTheme="minorEastAsia" w:hAnsi="Cambria Math"/>
+                                                <w:i/>
+                                              </w:rPr>
+                                            </m:ctrlPr>
+                                          </m:sSubPr>
+                                          <m:e>
+                                            <m:r>
+                                              <w:rPr>
+                                                <w:rFonts w:ascii="Cambria Math" w:eastAsiaTheme="minorEastAsia" w:hAnsi="Cambria Math"/>
+                                              </w:rPr>
+                                              <m:t>z</m:t>
+                                            </m:r>
+                                          </m:e>
+                                          <m:sub>
+                                            <m:r>
+                                              <w:rPr>
+                                                <w:rFonts w:ascii="Cambria Math" w:eastAsiaTheme="minorEastAsia" w:hAnsi="Cambria Math"/>
+                                              </w:rPr>
+                                              <m:t>1</m:t>
+                                            </m:r>
+                                          </m:sub>
+                                        </m:sSub>
+                                        <m:r>
+                                          <w:rPr>
+                                            <w:rFonts w:ascii="Cambria Math" w:eastAsiaTheme="minorEastAsia" w:hAnsi="Cambria Math"/>
+                                          </w:rPr>
+                                          <m:t>,</m:t>
+                                        </m:r>
+                                        <m:sSub>
+                                          <m:sSubPr>
+                                            <m:ctrlPr>
+                                              <w:rPr>
+                                                <w:rFonts w:ascii="Cambria Math" w:eastAsiaTheme="minorEastAsia" w:hAnsi="Cambria Math"/>
+                                                <w:i/>
+                                              </w:rPr>
+                                            </m:ctrlPr>
+                                          </m:sSubPr>
+                                          <m:e>
+                                            <m:r>
+                                              <w:rPr>
+                                                <w:rFonts w:ascii="Cambria Math" w:eastAsiaTheme="minorEastAsia" w:hAnsi="Cambria Math"/>
+                                              </w:rPr>
+                                              <m:t>z</m:t>
+                                            </m:r>
+                                          </m:e>
+                                          <m:sub>
+                                            <m:r>
+                                              <w:rPr>
+                                                <w:rFonts w:ascii="Cambria Math" w:eastAsiaTheme="minorEastAsia" w:hAnsi="Cambria Math"/>
+                                              </w:rPr>
+                                              <m:t>2</m:t>
+                                            </m:r>
+                                          </m:sub>
+                                        </m:sSub>
+                                      </m:e>
+                                    </m:d>
+                                    <m:r>
+                                      <w:rPr>
+                                        <w:rFonts w:ascii="Cambria Math" w:eastAsiaTheme="minorEastAsia" w:hAnsi="Cambria Math"/>
+                                      </w:rPr>
+                                      <m:t>=</m:t>
+                                    </m:r>
+                                    <m:sSubSup>
+                                      <m:sSubSupPr>
+                                        <m:ctrlPr>
+                                          <w:rPr>
+                                            <w:rFonts w:ascii="Cambria Math" w:eastAsiaTheme="minorEastAsia" w:hAnsi="Cambria Math"/>
+                                            <w:i/>
+                                          </w:rPr>
+                                        </m:ctrlPr>
+                                      </m:sSubSupPr>
+                                      <m:e>
+                                        <m:r>
+                                          <w:rPr>
+                                            <w:rFonts w:ascii="Cambria Math" w:eastAsiaTheme="minorEastAsia" w:hAnsi="Cambria Math"/>
+                                          </w:rPr>
+                                          <m:t>z</m:t>
+                                        </m:r>
+                                      </m:e>
+                                      <m:sub>
+                                        <m:r>
+                                          <w:rPr>
+                                            <w:rFonts w:ascii="Cambria Math" w:eastAsiaTheme="minorEastAsia" w:hAnsi="Cambria Math"/>
+                                          </w:rPr>
+                                          <m:t>2</m:t>
+                                        </m:r>
+                                      </m:sub>
+                                      <m:sup>
+                                        <m:r>
+                                          <w:rPr>
+                                            <w:rFonts w:ascii="Cambria Math" w:eastAsiaTheme="minorEastAsia" w:hAnsi="Cambria Math"/>
+                                          </w:rPr>
+                                          <m:t>T</m:t>
+                                        </m:r>
+                                      </m:sup>
+                                    </m:sSubSup>
+                                    <m:r>
+                                      <w:rPr>
+                                        <w:rFonts w:ascii="Cambria Math" w:eastAsiaTheme="minorEastAsia" w:hAnsi="Cambria Math"/>
+                                      </w:rPr>
+                                      <m:t>F</m:t>
+                                    </m:r>
+                                    <m:d>
+                                      <m:dPr>
+                                        <m:ctrlPr>
+                                          <w:rPr>
+                                            <w:rFonts w:ascii="Cambria Math" w:eastAsiaTheme="minorEastAsia" w:hAnsi="Cambria Math"/>
+                                            <w:i/>
+                                          </w:rPr>
+                                        </m:ctrlPr>
+                                      </m:dPr>
+                                      <m:e>
+                                        <m:sSub>
+                                          <m:sSubPr>
+                                            <m:ctrlPr>
+                                              <w:rPr>
+                                                <w:rFonts w:ascii="Cambria Math" w:eastAsiaTheme="minorEastAsia" w:hAnsi="Cambria Math"/>
+                                                <w:i/>
+                                              </w:rPr>
+                                            </m:ctrlPr>
+                                          </m:sSubPr>
+                                          <m:e>
+                                            <m:r>
+                                              <w:rPr>
+                                                <w:rFonts w:ascii="Cambria Math" w:eastAsiaTheme="minorEastAsia" w:hAnsi="Cambria Math"/>
+                                              </w:rPr>
+                                              <m:t>x</m:t>
+                                            </m:r>
+                                          </m:e>
+                                          <m:sub>
+                                            <m:r>
+                                              <w:rPr>
+                                                <w:rFonts w:ascii="Cambria Math" w:eastAsiaTheme="minorEastAsia" w:hAnsi="Cambria Math"/>
+                                              </w:rPr>
+                                              <m:t>1</m:t>
+                                            </m:r>
+                                          </m:sub>
+                                        </m:sSub>
+                                        <m:r>
+                                          <w:rPr>
+                                            <w:rFonts w:ascii="Cambria Math" w:eastAsiaTheme="minorEastAsia" w:hAnsi="Cambria Math"/>
+                                          </w:rPr>
+                                          <m:t>,</m:t>
+                                        </m:r>
+                                        <m:sSub>
+                                          <m:sSubPr>
+                                            <m:ctrlPr>
+                                              <w:rPr>
+                                                <w:rFonts w:ascii="Cambria Math" w:eastAsiaTheme="minorEastAsia" w:hAnsi="Cambria Math"/>
+                                                <w:i/>
+                                              </w:rPr>
+                                            </m:ctrlPr>
+                                          </m:sSubPr>
+                                          <m:e>
+                                            <m:r>
+                                              <w:rPr>
+                                                <w:rFonts w:ascii="Cambria Math" w:eastAsiaTheme="minorEastAsia" w:hAnsi="Cambria Math"/>
+                                              </w:rPr>
+                                              <m:t>x</m:t>
+                                            </m:r>
+                                          </m:e>
+                                          <m:sub>
+                                            <m:r>
+                                              <w:rPr>
+                                                <w:rFonts w:ascii="Cambria Math" w:eastAsiaTheme="minorEastAsia" w:hAnsi="Cambria Math"/>
+                                              </w:rPr>
+                                              <m:t>2</m:t>
+                                            </m:r>
+                                          </m:sub>
+                                        </m:sSub>
+                                      </m:e>
+                                    </m:d>
+                                    <m:sSub>
+                                      <m:sSubPr>
+                                        <m:ctrlPr>
+                                          <w:rPr>
+                                            <w:rFonts w:ascii="Cambria Math" w:eastAsiaTheme="minorEastAsia" w:hAnsi="Cambria Math"/>
+                                            <w:i/>
+                                          </w:rPr>
+                                        </m:ctrlPr>
+                                      </m:sSubPr>
+                                      <m:e>
+                                        <m:r>
+                                          <w:rPr>
+                                            <w:rFonts w:ascii="Cambria Math" w:eastAsiaTheme="minorEastAsia" w:hAnsi="Cambria Math"/>
+                                          </w:rPr>
+                                          <m:t>z</m:t>
+                                        </m:r>
+                                      </m:e>
+                                      <m:sub>
+                                        <m:r>
+                                          <w:rPr>
+                                            <w:rFonts w:ascii="Cambria Math" w:eastAsiaTheme="minorEastAsia" w:hAnsi="Cambria Math"/>
+                                          </w:rPr>
+                                          <m:t>1</m:t>
+                                        </m:r>
+                                      </m:sub>
+                                    </m:sSub>
+                                    <m:r>
+                                      <w:rPr>
+                                        <w:rFonts w:ascii="Cambria Math" w:eastAsiaTheme="minorEastAsia" w:hAnsi="Cambria Math"/>
+                                      </w:rPr>
+                                      <m:t>=0</m:t>
+                                    </m:r>
+                                  </m:e>
+                                </m:borderBox>
+                              </m:oMath>
+                            </m:oMathPara>
+                          </w:p>
+                        </w:txbxContent>
+                      </wps:txbx>
+                      <wps:bodyPr rot="0" vert="horz" wrap="square" lIns="91440" tIns="45720" rIns="91440" bIns="45720" anchor="t" anchorCtr="0">
+                        <a:noAutofit/>
+                      </wps:bodyPr>
+                    </wps:wsp>
+                  </a:graphicData>
+                </a:graphic>
+                <wp14:sizeRelH relativeFrom="margin">
+                  <wp14:pctWidth>0</wp14:pctWidth>
+                </wp14:sizeRelH>
+                <wp14:sizeRelV relativeFrom="margin">
+                  <wp14:pctHeight>0</wp14:pctHeight>
+                </wp14:sizeRelV>
+              </wp:anchor>
+            </w:drawing>
+          </mc:Choice>
+          <mc:Fallback>
+            <w:pict>
+              <v:shapetype w14:anchorId="7E52B57F" id="_x0000_t202" coordsize="21600,21600" o:spt="202" path="m,l,21600r21600,l21600,xe">
+                <v:stroke joinstyle="miter"/>
+                <v:path gradientshapeok="t" o:connecttype="rect"/>
+              </v:shapetype>
+              <v:shape id="תיבת טקסט 2" o:spid="_x0000_s1026" type="#_x0000_t202" style="position:absolute;left:0;text-align:left;margin-left:114.1pt;margin-top:583.55pt;width:186.55pt;height:55.1pt;flip:x;z-index:251659264;visibility:visible;mso-wrap-style:square;mso-width-percent:0;mso-height-percent:0;mso-wrap-distance-left:9pt;mso-wrap-distance-top:3.6pt;mso-wrap-distance-right:9pt;mso-wrap-distance-bottom:3.6pt;mso-position-horizontal:absolute;mso-position-horizontal-relative:margin;mso-position-vertical:absolute;mso-position-vertical-relative:text;mso-width-percent:0;mso-height-percent:0;mso-width-relative:margin;mso-height-relative:margin;v-text-anchor:top" o:gfxdata="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" stroked="f">
+                <v:textbox>
+                  <w:txbxContent>
+                    <w:p>
+                      <w:pPr>
+                        <w:rPr>
+                          <w:rFonts w:eastAsiaTheme="minorEastAsia" w:hint="cs"/>
+                        </w:rPr>
+                      </w:pPr>
+                      <m:oMathPara>
+                        <m:oMath>
+                          <m:r>
+                            <w:rPr>
+                              <w:rFonts w:ascii="Cambria Math" w:eastAsiaTheme="minorEastAsia" w:hAnsi="Cambria Math"/>
+                            </w:rPr>
+                            <m:t xml:space="preserve">Epipolar constraint:    </m:t>
+                          </m:r>
+                          <m:sSubSup>
+                            <m:sSubSupPr>
+                              <m:ctrlPr>
+                                <w:rPr>
+                                  <w:rFonts w:ascii="Cambria Math" w:eastAsiaTheme="minorEastAsia" w:hAnsi="Cambria Math"/>
+                                  <w:i/>
+                                </w:rPr>
+                              </m:ctrlPr>
+                            </m:sSubSupPr>
+                            <m:e>
+                              <m:r>
+                                <w:rPr>
+                                  <w:rFonts w:ascii="Cambria Math" w:eastAsiaTheme="minorEastAsia" w:hAnsi="Cambria Math"/>
+                                </w:rPr>
+                                <m:t>z</m:t>
+                              </m:r>
+                            </m:e>
+                            <m:sub>
+                              <m:r>
+                                <w:rPr>
+                                  <w:rFonts w:ascii="Cambria Math" w:eastAsiaTheme="minorEastAsia" w:hAnsi="Cambria Math"/>
+                                </w:rPr>
+                                <m:t>2</m:t>
+                              </m:r>
+                            </m:sub>
+                            <m:sup>
+                              <m:r>
+                                <w:rPr>
+                                  <w:rFonts w:ascii="Cambria Math" w:eastAsiaTheme="minorEastAsia" w:hAnsi="Cambria Math"/>
+                                </w:rPr>
+                                <m:t>T</m:t>
+                              </m:r>
+                            </m:sup>
+                          </m:sSubSup>
+                          <m:r>
+                            <w:rPr>
+                              <w:rFonts w:ascii="Cambria Math" w:eastAsiaTheme="minorEastAsia" w:hAnsi="Cambria Math"/>
+                            </w:rPr>
+                            <m:t>F</m:t>
+                          </m:r>
+                          <m:sSub>
+                            <m:sSubPr>
+                              <m:ctrlPr>
+                                <w:rPr>
+                                  <w:rFonts w:ascii="Cambria Math" w:eastAsiaTheme="minorEastAsia" w:hAnsi="Cambria Math"/>
+                                  <w:i/>
+                                </w:rPr>
+                              </m:ctrlPr>
+                            </m:sSubPr>
+                            <m:e>
+                              <m:r>
+                                <w:rPr>
+                                  <w:rFonts w:ascii="Cambria Math" w:eastAsiaTheme="minorEastAsia" w:hAnsi="Cambria Math"/>
+                                </w:rPr>
+                                <m:t>z</m:t>
+                              </m:r>
+                            </m:e>
+                            <m:sub>
+                              <m:r>
+                                <w:rPr>
+                                  <w:rFonts w:ascii="Cambria Math" w:eastAsiaTheme="minorEastAsia" w:hAnsi="Cambria Math"/>
+                                </w:rPr>
+                                <m:t>1</m:t>
+                              </m:r>
+                            </m:sub>
+                          </m:sSub>
+                          <m:r>
+                            <w:rPr>
+                              <w:rFonts w:ascii="Cambria Math" w:eastAsiaTheme="minorEastAsia" w:hAnsi="Cambria Math"/>
+                            </w:rPr>
+                            <m:t>=0</m:t>
+                          </m:r>
+                        </m:oMath>
+                      </m:oMathPara>
+                    </w:p>
+                    <w:p>
+                      <m:oMathPara>
+                        <m:oMath>
+                          <m:borderBox>
+                            <m:borderBoxPr>
+                              <m:ctrlPr>
+                                <w:rPr>
+                                  <w:rFonts w:ascii="Cambria Math" w:eastAsiaTheme="minorEastAsia" w:hAnsi="Cambria Math"/>
+                                  <w:i/>
+                                </w:rPr>
+                              </m:ctrlPr>
+                            </m:borderBoxPr>
+                            <m:e>
+                              <m:r>
+                                <w:rPr>
+                                  <w:rFonts w:ascii="Cambria Math" w:eastAsiaTheme="minorEastAsia" w:hAnsi="Cambria Math"/>
+                                </w:rPr>
+                                <m:t>h</m:t>
+                              </m:r>
+                              <m:d>
+                                <m:dPr>
+                                  <m:ctrlPr>
+                                    <w:rPr>
+                                      <w:rFonts w:ascii="Cambria Math" w:eastAsiaTheme="minorEastAsia" w:hAnsi="Cambria Math"/>
+                                      <w:i/>
+                                    </w:rPr>
+                                  </m:ctrlPr>
+                                </m:dPr>
+                                <m:e>
+                                  <m:sSub>
+                                    <m:sSubPr>
+                                      <m:ctrlPr>
+                                        <w:rPr>
+                                          <w:rFonts w:ascii="Cambria Math" w:eastAsiaTheme="minorEastAsia" w:hAnsi="Cambria Math"/>
+                                          <w:i/>
+                                        </w:rPr>
+                                      </m:ctrlPr>
+                                    </m:sSubPr>
+                                    <m:e>
+                                      <m:r>
+                                        <w:rPr>
+                                          <w:rFonts w:ascii="Cambria Math" w:eastAsiaTheme="minorEastAsia" w:hAnsi="Cambria Math"/>
+                                        </w:rPr>
+                                        <m:t>x</m:t>
+                                      </m:r>
+                                    </m:e>
+                                    <m:sub>
+                                      <m:r>
+                                        <w:rPr>
+                                          <w:rFonts w:ascii="Cambria Math" w:eastAsiaTheme="minorEastAsia" w:hAnsi="Cambria Math"/>
+                                        </w:rPr>
+                                        <m:t>1</m:t>
+                                      </m:r>
+                                    </m:sub>
+                                  </m:sSub>
+                                  <m:r>
+                                    <w:rPr>
+                                      <w:rFonts w:ascii="Cambria Math" w:eastAsiaTheme="minorEastAsia" w:hAnsi="Cambria Math"/>
+                                    </w:rPr>
+                                    <m:t>,</m:t>
+                                  </m:r>
+                                  <m:sSub>
+                                    <m:sSubPr>
+                                      <m:ctrlPr>
+                                        <w:rPr>
+                                          <w:rFonts w:ascii="Cambria Math" w:eastAsiaTheme="minorEastAsia" w:hAnsi="Cambria Math"/>
+                                          <w:i/>
+                                        </w:rPr>
+                                      </m:ctrlPr>
+                                    </m:sSubPr>
+                                    <m:e>
+                                      <m:r>
+                                        <w:rPr>
+                                          <w:rFonts w:ascii="Cambria Math" w:eastAsiaTheme="minorEastAsia" w:hAnsi="Cambria Math"/>
+                                        </w:rPr>
+                                        <m:t>x</m:t>
+                                      </m:r>
+                                    </m:e>
+                                    <m:sub>
+                                      <m:r>
+                                        <w:rPr>
+                                          <w:rFonts w:ascii="Cambria Math" w:eastAsiaTheme="minorEastAsia" w:hAnsi="Cambria Math"/>
+                                        </w:rPr>
+                                        <m:t>2</m:t>
+                                      </m:r>
+                                    </m:sub>
+                                  </m:sSub>
+                                  <m:r>
+                                    <w:rPr>
+                                      <w:rFonts w:ascii="Cambria Math" w:eastAsiaTheme="minorEastAsia" w:hAnsi="Cambria Math"/>
+                                    </w:rPr>
+                                    <m:t>,</m:t>
+                                  </m:r>
+                                  <m:sSub>
+                                    <m:sSubPr>
+                                      <m:ctrlPr>
+                                        <w:rPr>
+                                          <w:rFonts w:ascii="Cambria Math" w:eastAsiaTheme="minorEastAsia" w:hAnsi="Cambria Math"/>
+                                          <w:i/>
+                                        </w:rPr>
+                                      </m:ctrlPr>
+                                    </m:sSubPr>
+                                    <m:e>
+                                      <m:r>
+                                        <w:rPr>
+                                          <w:rFonts w:ascii="Cambria Math" w:eastAsiaTheme="minorEastAsia" w:hAnsi="Cambria Math"/>
+                                        </w:rPr>
+                                        <m:t>z</m:t>
+                                      </m:r>
+                                    </m:e>
+                                    <m:sub>
+                                      <m:r>
+                                        <w:rPr>
+                                          <w:rFonts w:ascii="Cambria Math" w:eastAsiaTheme="minorEastAsia" w:hAnsi="Cambria Math"/>
+                                        </w:rPr>
+                                        <m:t>1</m:t>
+                                      </m:r>
+                                    </m:sub>
+                                  </m:sSub>
+                                  <m:r>
+                                    <w:rPr>
+                                      <w:rFonts w:ascii="Cambria Math" w:eastAsiaTheme="minorEastAsia" w:hAnsi="Cambria Math"/>
+                                    </w:rPr>
+                                    <m:t>,</m:t>
+                                  </m:r>
+                                  <m:sSub>
+                                    <m:sSubPr>
+                                      <m:ctrlPr>
+                                        <w:rPr>
+                                          <w:rFonts w:ascii="Cambria Math" w:eastAsiaTheme="minorEastAsia" w:hAnsi="Cambria Math"/>
+                                          <w:i/>
+                                        </w:rPr>
+                                      </m:ctrlPr>
+                                    </m:sSubPr>
+                                    <m:e>
+                                      <m:r>
+                                        <w:rPr>
+                                          <w:rFonts w:ascii="Cambria Math" w:eastAsiaTheme="minorEastAsia" w:hAnsi="Cambria Math"/>
+                                        </w:rPr>
+                                        <m:t>z</m:t>
+                                      </m:r>
+                                    </m:e>
+                                    <m:sub>
+                                      <m:r>
+                                        <w:rPr>
+                                          <w:rFonts w:ascii="Cambria Math" w:eastAsiaTheme="minorEastAsia" w:hAnsi="Cambria Math"/>
+                                        </w:rPr>
+                                        <m:t>2</m:t>
+                                      </m:r>
+                                    </m:sub>
+                                  </m:sSub>
+                                </m:e>
+                              </m:d>
+                              <m:r>
+                                <w:rPr>
+                                  <w:rFonts w:ascii="Cambria Math" w:eastAsiaTheme="minorEastAsia" w:hAnsi="Cambria Math"/>
+                                </w:rPr>
+                                <m:t>=</m:t>
+                              </m:r>
+                              <m:sSubSup>
+                                <m:sSubSupPr>
+                                  <m:ctrlPr>
+                                    <w:rPr>
+                                      <w:rFonts w:ascii="Cambria Math" w:eastAsiaTheme="minorEastAsia" w:hAnsi="Cambria Math"/>
+                                      <w:i/>
+                                    </w:rPr>
+                                  </m:ctrlPr>
+                                </m:sSubSupPr>
+                                <m:e>
+                                  <m:r>
+                                    <w:rPr>
+                                      <w:rFonts w:ascii="Cambria Math" w:eastAsiaTheme="minorEastAsia" w:hAnsi="Cambria Math"/>
+                                    </w:rPr>
+                                    <m:t>z</m:t>
+                                  </m:r>
+                                </m:e>
+                                <m:sub>
+                                  <m:r>
+                                    <w:rPr>
+                                      <w:rFonts w:ascii="Cambria Math" w:eastAsiaTheme="minorEastAsia" w:hAnsi="Cambria Math"/>
+                                    </w:rPr>
+                                    <m:t>2</m:t>
+                                  </m:r>
+                                </m:sub>
+                                <m:sup>
+                                  <m:r>
+                                    <w:rPr>
+                                      <w:rFonts w:ascii="Cambria Math" w:eastAsiaTheme="minorEastAsia" w:hAnsi="Cambria Math"/>
+                                    </w:rPr>
+                                    <m:t>T</m:t>
+                                  </m:r>
+                                </m:sup>
+                              </m:sSubSup>
+                              <m:r>
+                                <w:rPr>
+                                  <w:rFonts w:ascii="Cambria Math" w:eastAsiaTheme="minorEastAsia" w:hAnsi="Cambria Math"/>
+                                </w:rPr>
+                                <m:t>F</m:t>
+                              </m:r>
+                              <m:d>
+                                <m:dPr>
+                                  <m:ctrlPr>
+                                    <w:rPr>
+                                      <w:rFonts w:ascii="Cambria Math" w:eastAsiaTheme="minorEastAsia" w:hAnsi="Cambria Math"/>
+                                      <w:i/>
+                                    </w:rPr>
+                                  </m:ctrlPr>
+                                </m:dPr>
+                                <m:e>
+                                  <m:sSub>
+                                    <m:sSubPr>
+                                      <m:ctrlPr>
+                                        <w:rPr>
+                                          <w:rFonts w:ascii="Cambria Math" w:eastAsiaTheme="minorEastAsia" w:hAnsi="Cambria Math"/>
+                                          <w:i/>
+                                        </w:rPr>
+                                      </m:ctrlPr>
+                                    </m:sSubPr>
+                                    <m:e>
+                                      <m:r>
+                                        <w:rPr>
+                                          <w:rFonts w:ascii="Cambria Math" w:eastAsiaTheme="minorEastAsia" w:hAnsi="Cambria Math"/>
+                                        </w:rPr>
+                                        <m:t>x</m:t>
+                                      </m:r>
+                                    </m:e>
+                                    <m:sub>
+                                      <m:r>
+                                        <w:rPr>
+                                          <w:rFonts w:ascii="Cambria Math" w:eastAsiaTheme="minorEastAsia" w:hAnsi="Cambria Math"/>
+                                        </w:rPr>
+                                        <m:t>1</m:t>
+                                      </m:r>
+                                    </m:sub>
+                                  </m:sSub>
+                                  <m:r>
+                                    <w:rPr>
+                                      <w:rFonts w:ascii="Cambria Math" w:eastAsiaTheme="minorEastAsia" w:hAnsi="Cambria Math"/>
+                                    </w:rPr>
+                                    <m:t>,</m:t>
+                                  </m:r>
+                                  <m:sSub>
+                                    <m:sSubPr>
+                                      <m:ctrlPr>
+                                        <w:rPr>
+                                          <w:rFonts w:ascii="Cambria Math" w:eastAsiaTheme="minorEastAsia" w:hAnsi="Cambria Math"/>
+                                          <w:i/>
+                                        </w:rPr>
+                                      </m:ctrlPr>
+                                    </m:sSubPr>
+                                    <m:e>
+                                      <m:r>
+                                        <w:rPr>
+                                          <w:rFonts w:ascii="Cambria Math" w:eastAsiaTheme="minorEastAsia" w:hAnsi="Cambria Math"/>
+                                        </w:rPr>
+                                        <m:t>x</m:t>
+                                      </m:r>
+                                    </m:e>
+                                    <m:sub>
+                                      <m:r>
+                                        <w:rPr>
+                                          <w:rFonts w:ascii="Cambria Math" w:eastAsiaTheme="minorEastAsia" w:hAnsi="Cambria Math"/>
+                                        </w:rPr>
+                                        <m:t>2</m:t>
+                                      </m:r>
+                                    </m:sub>
+                                  </m:sSub>
+                                </m:e>
+                              </m:d>
+                              <m:sSub>
+                                <m:sSubPr>
+                                  <m:ctrlPr>
+                                    <w:rPr>
+                                      <w:rFonts w:ascii="Cambria Math" w:eastAsiaTheme="minorEastAsia" w:hAnsi="Cambria Math"/>
+                                      <w:i/>
+                                    </w:rPr>
+                                  </m:ctrlPr>
+                                </m:sSubPr>
+                                <m:e>
+                                  <m:r>
+                                    <w:rPr>
+                                      <w:rFonts w:ascii="Cambria Math" w:eastAsiaTheme="minorEastAsia" w:hAnsi="Cambria Math"/>
+                                    </w:rPr>
+                                    <m:t>z</m:t>
+                                  </m:r>
+                                </m:e>
+                                <m:sub>
+                                  <m:r>
+                                    <w:rPr>
+                                      <w:rFonts w:ascii="Cambria Math" w:eastAsiaTheme="minorEastAsia" w:hAnsi="Cambria Math"/>
+                                    </w:rPr>
+                                    <m:t>1</m:t>
+                                  </m:r>
+                                </m:sub>
+                              </m:sSub>
+                              <m:r>
+                                <w:rPr>
+                                  <w:rFonts w:ascii="Cambria Math" w:eastAsiaTheme="minorEastAsia" w:hAnsi="Cambria Math"/>
+                                </w:rPr>
+                                <m:t>=0</m:t>
+                              </m:r>
+                            </m:e>
+                          </m:borderBox>
+                        </m:oMath>
+                      </m:oMathPara>
+                    </w:p>
+                  </w:txbxContent>
+                </v:textbox>
+                <w10:wrap anchorx="margin"/>
+              </v:shape>
+            </w:pict>
+          </mc:Fallback>
+        </mc:AlternateContent>
       </w:r>
-      <w:proofErr w:type="spellStart"/>
       <w:r>
-        <w:t>epipolar</w:t>
-      </w:r>
-      <w:proofErr w:type="spellEnd"/>
-      <w:r>
-        <w:t xml:space="preserve"> constraint, expressing all quantities in the second camera frame. Express the constraint in the for</w:t>
+        <w:t>Develop the epipolar constraint, expressing all quantities in the second camera frame. Express the constraint in the for</w:t>
       </w:r>
       <w:r>
         <w:t>m</w:t>
@@ -3208,7 +3376,51 @@
             <w:rPr>
               <w:rFonts w:ascii="Cambria Math" w:eastAsiaTheme="minorEastAsia" w:hAnsi="Cambria Math"/>
             </w:rPr>
-            <m:t>z=K</m:t>
+            <m:t>z</m:t>
+          </m:r>
+          <m:r>
+            <w:rPr>
+              <w:rFonts w:ascii="Cambria Math" w:eastAsiaTheme="minorEastAsia" w:hAnsi="Cambria Math"/>
+            </w:rPr>
+            <m:t>=</m:t>
+          </m:r>
+          <m:sSub>
+            <m:sSubPr>
+              <m:ctrlPr>
+                <w:rPr>
+                  <w:rFonts w:ascii="Cambria Math" w:eastAsiaTheme="minorEastAsia" w:hAnsi="Cambria Math"/>
+                  <w:i/>
+                </w:rPr>
+              </m:ctrlPr>
+            </m:sSubPr>
+            <m:e>
+              <m:r>
+                <w:rPr>
+                  <w:rFonts w:ascii="Cambria Math" w:eastAsiaTheme="minorEastAsia" w:hAnsi="Cambria Math"/>
+                </w:rPr>
+                <m:t>M</m:t>
+              </m:r>
+            </m:e>
+            <m:sub>
+              <m:r>
+                <w:rPr>
+                  <w:rFonts w:ascii="Cambria Math" w:eastAsiaTheme="minorEastAsia" w:hAnsi="Cambria Math"/>
+                </w:rPr>
+                <m:t>1</m:t>
+              </m:r>
+            </m:sub>
+          </m:sSub>
+          <m:r>
+            <w:rPr>
+              <w:rFonts w:ascii="Cambria Math" w:eastAsiaTheme="minorEastAsia" w:hAnsi="Cambria Math"/>
+            </w:rPr>
+            <m:t>X=</m:t>
+          </m:r>
+          <m:r>
+            <w:rPr>
+              <w:rFonts w:ascii="Cambria Math" w:eastAsiaTheme="minorEastAsia" w:hAnsi="Cambria Math"/>
+            </w:rPr>
+            <m:t>K</m:t>
           </m:r>
           <m:d>
             <m:dPr>
@@ -3248,24 +3460,12 @@
       </w:pPr>
       <m:oMathPara>
         <m:oMath>
-          <m:acc>
-            <m:accPr>
-              <m:ctrlPr>
-                <w:rPr>
-                  <w:rFonts w:ascii="Cambria Math" w:eastAsiaTheme="minorEastAsia" w:hAnsi="Cambria Math"/>
-                  <w:i/>
-                </w:rPr>
-              </m:ctrlPr>
-            </m:accPr>
-            <m:e>
-              <m:r>
-                <w:rPr>
-                  <w:rFonts w:ascii="Cambria Math" w:eastAsiaTheme="minorEastAsia" w:hAnsi="Cambria Math"/>
-                </w:rPr>
-                <m:t>z</m:t>
-              </m:r>
-            </m:e>
-          </m:acc>
+          <m:r>
+            <w:rPr>
+              <w:rFonts w:ascii="Cambria Math" w:eastAsiaTheme="minorEastAsia" w:hAnsi="Cambria Math"/>
+            </w:rPr>
+            <m:t>q</m:t>
+          </m:r>
           <m:r>
             <w:rPr>
               <w:rFonts w:ascii="Cambria Math" w:eastAsiaTheme="minorEastAsia" w:hAnsi="Cambria Math"/>
@@ -3346,19 +3546,7 @@
             <w:rPr>
               <w:rFonts w:ascii="Cambria Math" w:eastAsiaTheme="minorEastAsia" w:hAnsi="Cambria Math"/>
             </w:rPr>
-            <m:t xml:space="preserve">Define the </m:t>
-          </m:r>
-          <m:r>
-            <w:rPr>
-              <w:rFonts w:ascii="Cambria Math" w:eastAsiaTheme="minorEastAsia" w:hAnsi="Cambria Math"/>
-            </w:rPr>
-            <m:t xml:space="preserve">transformation </m:t>
-          </m:r>
-          <m:r>
-            <w:rPr>
-              <w:rFonts w:ascii="Cambria Math" w:eastAsiaTheme="minorEastAsia" w:hAnsi="Cambria Math"/>
-            </w:rPr>
-            <m:t>from 1 to 2</m:t>
+            <m:t>Define the transformation from 1 to 2</m:t>
           </m:r>
         </m:oMath>
       </m:oMathPara>
@@ -3878,6 +4066,38 @@
                 <w:rPr>
                   <w:rFonts w:ascii="Cambria Math" w:eastAsiaTheme="minorEastAsia" w:hAnsi="Cambria Math"/>
                 </w:rPr>
+                <m:t>M</m:t>
+              </m:r>
+            </m:e>
+            <m:sub>
+              <m:r>
+                <w:rPr>
+                  <w:rFonts w:ascii="Cambria Math" w:eastAsiaTheme="minorEastAsia" w:hAnsi="Cambria Math"/>
+                </w:rPr>
+                <m:t>1</m:t>
+              </m:r>
+            </m:sub>
+          </m:sSub>
+          <m:r>
+            <w:rPr>
+              <w:rFonts w:ascii="Cambria Math" w:eastAsiaTheme="minorEastAsia" w:hAnsi="Cambria Math"/>
+            </w:rPr>
+            <m:t>X=</m:t>
+          </m:r>
+          <m:sSub>
+            <m:sSubPr>
+              <m:ctrlPr>
+                <w:rPr>
+                  <w:rFonts w:ascii="Cambria Math" w:eastAsiaTheme="minorEastAsia" w:hAnsi="Cambria Math"/>
+                  <w:i/>
+                </w:rPr>
+              </m:ctrlPr>
+            </m:sSubPr>
+            <m:e>
+              <m:r>
+                <w:rPr>
+                  <w:rFonts w:ascii="Cambria Math" w:eastAsiaTheme="minorEastAsia" w:hAnsi="Cambria Math"/>
+                </w:rPr>
                 <m:t>K</m:t>
               </m:r>
             </m:e>
@@ -4035,6 +4255,38 @@
                 <w:rPr>
                   <w:rFonts w:ascii="Cambria Math" w:eastAsiaTheme="minorEastAsia" w:hAnsi="Cambria Math"/>
                 </w:rPr>
+                <m:t>M</m:t>
+              </m:r>
+            </m:e>
+            <m:sub>
+              <m:r>
+                <w:rPr>
+                  <w:rFonts w:ascii="Cambria Math" w:eastAsiaTheme="minorEastAsia" w:hAnsi="Cambria Math"/>
+                </w:rPr>
+                <m:t>2</m:t>
+              </m:r>
+            </m:sub>
+          </m:sSub>
+          <m:r>
+            <w:rPr>
+              <w:rFonts w:ascii="Cambria Math" w:eastAsiaTheme="minorEastAsia" w:hAnsi="Cambria Math"/>
+            </w:rPr>
+            <m:t>X=</m:t>
+          </m:r>
+          <m:sSub>
+            <m:sSubPr>
+              <m:ctrlPr>
+                <w:rPr>
+                  <w:rFonts w:ascii="Cambria Math" w:eastAsiaTheme="minorEastAsia" w:hAnsi="Cambria Math"/>
+                  <w:i/>
+                </w:rPr>
+              </m:ctrlPr>
+            </m:sSubPr>
+            <m:e>
+              <m:r>
+                <w:rPr>
+                  <w:rFonts w:ascii="Cambria Math" w:eastAsiaTheme="minorEastAsia" w:hAnsi="Cambria Math"/>
+                </w:rPr>
                 <m:t>K</m:t>
               </m:r>
             </m:e>
@@ -4172,24 +4424,12 @@
               </m:ctrlPr>
             </m:sSubPr>
             <m:e>
-              <m:acc>
-                <m:accPr>
-                  <m:ctrlPr>
-                    <w:rPr>
-                      <w:rFonts w:ascii="Cambria Math" w:eastAsiaTheme="minorEastAsia" w:hAnsi="Cambria Math"/>
-                      <w:i/>
-                    </w:rPr>
-                  </m:ctrlPr>
-                </m:accPr>
-                <m:e>
-                  <m:r>
-                    <w:rPr>
-                      <w:rFonts w:ascii="Cambria Math" w:eastAsiaTheme="minorEastAsia" w:hAnsi="Cambria Math"/>
-                    </w:rPr>
-                    <m:t>z</m:t>
-                  </m:r>
-                </m:e>
-              </m:acc>
+              <m:r>
+                <w:rPr>
+                  <w:rFonts w:ascii="Cambria Math" w:eastAsiaTheme="minorEastAsia" w:hAnsi="Cambria Math"/>
+                </w:rPr>
+                <m:t>q</m:t>
+              </m:r>
             </m:e>
             <m:sub>
               <m:r>
@@ -4394,24 +4634,12 @@
               </m:ctrlPr>
             </m:sSubPr>
             <m:e>
-              <m:acc>
-                <m:accPr>
-                  <m:ctrlPr>
-                    <w:rPr>
-                      <w:rFonts w:ascii="Cambria Math" w:eastAsiaTheme="minorEastAsia" w:hAnsi="Cambria Math"/>
-                      <w:i/>
-                    </w:rPr>
-                  </m:ctrlPr>
-                </m:accPr>
-                <m:e>
-                  <m:r>
-                    <w:rPr>
-                      <w:rFonts w:ascii="Cambria Math" w:eastAsiaTheme="minorEastAsia" w:hAnsi="Cambria Math"/>
-                    </w:rPr>
-                    <m:t>z</m:t>
-                  </m:r>
-                </m:e>
-              </m:acc>
+              <m:r>
+                <w:rPr>
+                  <w:rFonts w:ascii="Cambria Math" w:eastAsiaTheme="minorEastAsia" w:hAnsi="Cambria Math"/>
+                </w:rPr>
+                <m:t>q</m:t>
+              </m:r>
             </m:e>
             <m:sub>
               <m:r>
@@ -4526,7 +4754,8 @@
     <w:p>
       <w:pPr>
         <w:rPr>
-          <w:rFonts w:ascii="Cambria Math" w:eastAsiaTheme="minorEastAsia" w:hAnsi="Cambria Math"/>
+          <w:rFonts w:ascii="Cambria Math" w:eastAsiaTheme="minorEastAsia" w:hAnsi="Cambria Math" w:hint="cs"/>
+          <w:rtl/>
           <w:oMath/>
         </w:rPr>
       </w:pPr>
@@ -4568,7 +4797,19 @@
             <w:rPr>
               <w:rFonts w:ascii="Cambria Math" w:eastAsiaTheme="minorEastAsia" w:hAnsi="Cambria Math"/>
             </w:rPr>
-            <m:t xml:space="preserve"> and </m:t>
+            <m:t xml:space="preserve"> </m:t>
+          </m:r>
+          <m:r>
+            <w:rPr>
+              <w:rFonts w:ascii="Cambria Math" w:eastAsiaTheme="minorEastAsia" w:hAnsi="Cambria Math"/>
+            </w:rPr>
+            <m:t>,</m:t>
+          </m:r>
+          <m:r>
+            <w:rPr>
+              <w:rFonts w:ascii="Cambria Math" w:eastAsiaTheme="minorEastAsia" w:hAnsi="Cambria Math"/>
+            </w:rPr>
+            <m:t xml:space="preserve"> </m:t>
           </m:r>
           <m:sSub>
             <m:sSubPr>
@@ -4600,13 +4841,111 @@
             <w:rPr>
               <w:rFonts w:ascii="Cambria Math" w:eastAsiaTheme="minorEastAsia" w:hAnsi="Cambria Math"/>
             </w:rPr>
-            <m:t xml:space="preserve"> be the unknown parameters </m:t>
+            <m:t xml:space="preserve"> be </m:t>
           </m:r>
           <m:r>
             <w:rPr>
               <w:rFonts w:ascii="Cambria Math" w:eastAsiaTheme="minorEastAsia" w:hAnsi="Cambria Math"/>
             </w:rPr>
-            <m:t>for scaling</m:t>
+            <m:t xml:space="preserve">some </m:t>
+          </m:r>
+          <m:r>
+            <w:rPr>
+              <w:rFonts w:ascii="Cambria Math" w:eastAsiaTheme="minorEastAsia" w:hAnsi="Cambria Math"/>
+            </w:rPr>
+            <m:t>unknown parameters</m:t>
+          </m:r>
+          <m:r>
+            <w:rPr>
+              <w:rFonts w:ascii="Cambria Math" w:eastAsiaTheme="minorEastAsia" w:hAnsi="Cambria Math"/>
+            </w:rPr>
+            <m:t xml:space="preserve">.  </m:t>
+          </m:r>
+          <m:d>
+            <m:dPr>
+              <m:begChr m:val="|"/>
+              <m:endChr m:val="|"/>
+              <m:ctrlPr>
+                <w:rPr>
+                  <w:rFonts w:ascii="Cambria Math" w:eastAsiaTheme="minorEastAsia" w:hAnsi="Cambria Math"/>
+                  <w:i/>
+                </w:rPr>
+              </m:ctrlPr>
+            </m:dPr>
+            <m:e>
+              <m:d>
+                <m:dPr>
+                  <m:begChr m:val="|"/>
+                  <m:endChr m:val="|"/>
+                  <m:ctrlPr>
+                    <w:rPr>
+                      <w:rFonts w:ascii="Cambria Math" w:eastAsiaTheme="minorEastAsia" w:hAnsi="Cambria Math"/>
+                      <w:i/>
+                    </w:rPr>
+                  </m:ctrlPr>
+                </m:dPr>
+                <m:e>
+                  <m:sSub>
+                    <m:sSubPr>
+                      <m:ctrlPr>
+                        <w:rPr>
+                          <w:rFonts w:ascii="Cambria Math" w:eastAsiaTheme="minorEastAsia" w:hAnsi="Cambria Math"/>
+                          <w:i/>
+                        </w:rPr>
+                      </m:ctrlPr>
+                    </m:sSubPr>
+                    <m:e>
+                      <m:r>
+                        <w:rPr>
+                          <w:rFonts w:ascii="Cambria Math" w:eastAsiaTheme="minorEastAsia" w:hAnsi="Cambria Math"/>
+                        </w:rPr>
+                        <m:t>λ</m:t>
+                      </m:r>
+                    </m:e>
+                    <m:sub>
+                      <m:r>
+                        <w:rPr>
+                          <w:rFonts w:ascii="Cambria Math" w:eastAsiaTheme="minorEastAsia" w:hAnsi="Cambria Math"/>
+                        </w:rPr>
+                        <m:t>1</m:t>
+                      </m:r>
+                    </m:sub>
+                  </m:sSub>
+                  <m:sSub>
+                    <m:sSubPr>
+                      <m:ctrlPr>
+                        <w:rPr>
+                          <w:rFonts w:ascii="Cambria Math" w:eastAsiaTheme="minorEastAsia" w:hAnsi="Cambria Math"/>
+                          <w:i/>
+                        </w:rPr>
+                      </m:ctrlPr>
+                    </m:sSubPr>
+                    <m:e>
+                      <m:r>
+                        <w:rPr>
+                          <w:rFonts w:ascii="Cambria Math" w:eastAsiaTheme="minorEastAsia" w:hAnsi="Cambria Math"/>
+                        </w:rPr>
+                        <m:t>q</m:t>
+                      </m:r>
+                    </m:e>
+                    <m:sub>
+                      <m:r>
+                        <w:rPr>
+                          <w:rFonts w:ascii="Cambria Math" w:eastAsiaTheme="minorEastAsia" w:hAnsi="Cambria Math"/>
+                        </w:rPr>
+                        <m:t>1</m:t>
+                      </m:r>
+                    </m:sub>
+                  </m:sSub>
+                </m:e>
+              </m:d>
+            </m:e>
+          </m:d>
+          <m:r>
+            <w:rPr>
+              <w:rFonts w:ascii="Cambria Math" w:eastAsiaTheme="minorEastAsia" w:hAnsi="Cambria Math"/>
+            </w:rPr>
+            <m:t xml:space="preserve"> is the distance to X.</m:t>
           </m:r>
         </m:oMath>
       </m:oMathPara>
@@ -4656,24 +4995,12 @@
               </m:ctrlPr>
             </m:sSubPr>
             <m:e>
-              <m:acc>
-                <m:accPr>
-                  <m:ctrlPr>
-                    <w:rPr>
-                      <w:rFonts w:ascii="Cambria Math" w:eastAsiaTheme="minorEastAsia" w:hAnsi="Cambria Math"/>
-                      <w:i/>
-                    </w:rPr>
-                  </m:ctrlPr>
-                </m:accPr>
-                <m:e>
-                  <m:r>
-                    <w:rPr>
-                      <w:rFonts w:ascii="Cambria Math" w:eastAsiaTheme="minorEastAsia" w:hAnsi="Cambria Math"/>
-                    </w:rPr>
-                    <m:t>z</m:t>
-                  </m:r>
-                </m:e>
-              </m:acc>
+              <m:r>
+                <w:rPr>
+                  <w:rFonts w:ascii="Cambria Math" w:eastAsiaTheme="minorEastAsia" w:hAnsi="Cambria Math"/>
+                </w:rPr>
+                <m:t>q</m:t>
+              </m:r>
             </m:e>
             <m:sub>
               <m:r>
@@ -4760,24 +5087,12 @@
               </m:ctrlPr>
             </m:sSubPr>
             <m:e>
-              <m:acc>
-                <m:accPr>
-                  <m:ctrlPr>
-                    <w:rPr>
-                      <w:rFonts w:ascii="Cambria Math" w:eastAsiaTheme="minorEastAsia" w:hAnsi="Cambria Math"/>
-                      <w:i/>
-                    </w:rPr>
-                  </m:ctrlPr>
-                </m:accPr>
-                <m:e>
-                  <m:r>
-                    <w:rPr>
-                      <w:rFonts w:ascii="Cambria Math" w:eastAsiaTheme="minorEastAsia" w:hAnsi="Cambria Math"/>
-                    </w:rPr>
-                    <m:t>z</m:t>
-                  </m:r>
-                </m:e>
-              </m:acc>
+              <m:r>
+                <w:rPr>
+                  <w:rFonts w:ascii="Cambria Math" w:eastAsiaTheme="minorEastAsia" w:hAnsi="Cambria Math"/>
+                </w:rPr>
+                <m:t>q</m:t>
+              </m:r>
             </m:e>
             <m:sub>
               <m:r>
@@ -4844,7 +5159,89 @@
             <w:rPr>
               <w:rFonts w:ascii="Cambria Math" w:eastAsiaTheme="minorEastAsia" w:hAnsi="Cambria Math"/>
             </w:rPr>
-            <m:t xml:space="preserve">for </m:t>
+            <m:t xml:space="preserve">Eliminete </m:t>
+          </m:r>
+          <m:sSub>
+            <m:sSubPr>
+              <m:ctrlPr>
+                <w:rPr>
+                  <w:rFonts w:ascii="Cambria Math" w:eastAsiaTheme="minorEastAsia" w:hAnsi="Cambria Math"/>
+                  <w:i/>
+                </w:rPr>
+              </m:ctrlPr>
+            </m:sSubPr>
+            <m:e>
+              <m:r>
+                <w:rPr>
+                  <w:rFonts w:ascii="Cambria Math" w:eastAsiaTheme="minorEastAsia" w:hAnsi="Cambria Math"/>
+                </w:rPr>
+                <m:t>λ</m:t>
+              </m:r>
+            </m:e>
+            <m:sub>
+              <m:r>
+                <w:rPr>
+                  <w:rFonts w:ascii="Cambria Math" w:eastAsiaTheme="minorEastAsia" w:hAnsi="Cambria Math"/>
+                </w:rPr>
+                <m:t>1</m:t>
+              </m:r>
+            </m:sub>
+          </m:sSub>
+          <m:r>
+            <w:rPr>
+              <w:rFonts w:ascii="Cambria Math" w:eastAsiaTheme="minorEastAsia" w:hAnsi="Cambria Math"/>
+            </w:rPr>
+            <m:t>,</m:t>
+          </m:r>
+          <m:sSub>
+            <m:sSubPr>
+              <m:ctrlPr>
+                <w:rPr>
+                  <w:rFonts w:ascii="Cambria Math" w:eastAsiaTheme="minorEastAsia" w:hAnsi="Cambria Math"/>
+                  <w:i/>
+                </w:rPr>
+              </m:ctrlPr>
+            </m:sSubPr>
+            <m:e>
+              <m:r>
+                <w:rPr>
+                  <w:rFonts w:ascii="Cambria Math" w:eastAsiaTheme="minorEastAsia" w:hAnsi="Cambria Math"/>
+                </w:rPr>
+                <m:t>λ</m:t>
+              </m:r>
+            </m:e>
+            <m:sub>
+              <m:r>
+                <w:rPr>
+                  <w:rFonts w:ascii="Cambria Math" w:eastAsiaTheme="minorEastAsia" w:hAnsi="Cambria Math"/>
+                </w:rPr>
+                <m:t>2</m:t>
+              </m:r>
+            </m:sub>
+          </m:sSub>
+          <m:r>
+            <w:rPr>
+              <w:rFonts w:ascii="Cambria Math" w:eastAsiaTheme="minorEastAsia" w:hAnsi="Cambria Math"/>
+            </w:rPr>
+            <m:t xml:space="preserve"> algebricaly.</m:t>
+          </m:r>
+        </m:oMath>
+      </m:oMathPara>
+    </w:p>
+    <w:p>
+      <w:pPr>
+        <w:bidi w:val="0"/>
+        <w:rPr>
+          <w:rFonts w:eastAsiaTheme="minorEastAsia"/>
+        </w:rPr>
+      </w:pPr>
+      <m:oMathPara>
+        <m:oMath>
+          <m:r>
+            <w:rPr>
+              <w:rFonts w:ascii="Cambria Math" w:eastAsiaTheme="minorEastAsia" w:hAnsi="Cambria Math"/>
+            </w:rPr>
+            <m:t xml:space="preserve"> </m:t>
           </m:r>
           <m:sSubSup>
             <m:sSubSupPr>
@@ -5196,13 +5593,7 @@
             <w:rPr>
               <w:rFonts w:ascii="Cambria Math" w:eastAsiaTheme="minorEastAsia" w:hAnsi="Cambria Math"/>
             </w:rPr>
-            <m:t>Multiply by</m:t>
-          </m:r>
-          <m:r>
-            <w:rPr>
-              <w:rFonts w:ascii="Cambria Math" w:eastAsiaTheme="minorEastAsia" w:hAnsi="Cambria Math"/>
-            </w:rPr>
-            <m:t xml:space="preserve"> </m:t>
+            <m:t xml:space="preserve">Multiply by </m:t>
           </m:r>
           <m:sSub>
             <m:sSubPr>
@@ -5332,24 +5723,12 @@
               </m:ctrlPr>
             </m:sSubPr>
             <m:e>
-              <m:acc>
-                <m:accPr>
-                  <m:ctrlPr>
-                    <w:rPr>
-                      <w:rFonts w:ascii="Cambria Math" w:eastAsiaTheme="minorEastAsia" w:hAnsi="Cambria Math"/>
-                      <w:i/>
-                    </w:rPr>
-                  </m:ctrlPr>
-                </m:accPr>
-                <m:e>
-                  <m:r>
-                    <w:rPr>
-                      <w:rFonts w:ascii="Cambria Math" w:eastAsiaTheme="minorEastAsia" w:hAnsi="Cambria Math"/>
-                    </w:rPr>
-                    <m:t>z</m:t>
-                  </m:r>
-                </m:e>
-              </m:acc>
+              <m:r>
+                <w:rPr>
+                  <w:rFonts w:ascii="Cambria Math" w:eastAsiaTheme="minorEastAsia" w:hAnsi="Cambria Math"/>
+                </w:rPr>
+                <m:t>q</m:t>
+              </m:r>
             </m:e>
             <m:sub>
               <m:r>
@@ -5376,6 +5755,32 @@
               </m:ctrlPr>
             </m:sSubPr>
             <m:e>
+              <m:r>
+                <w:rPr>
+                  <w:rFonts w:ascii="Cambria Math" w:eastAsiaTheme="minorEastAsia" w:hAnsi="Cambria Math"/>
+                </w:rPr>
+                <m:t>λ</m:t>
+              </m:r>
+            </m:e>
+            <m:sub>
+              <m:r>
+                <w:rPr>
+                  <w:rFonts w:ascii="Cambria Math" w:eastAsiaTheme="minorEastAsia" w:hAnsi="Cambria Math"/>
+                </w:rPr>
+                <m:t>1</m:t>
+              </m:r>
+            </m:sub>
+          </m:sSub>
+          <m:sSub>
+            <m:sSubPr>
+              <m:ctrlPr>
+                <w:rPr>
+                  <w:rFonts w:ascii="Cambria Math" w:eastAsiaTheme="minorEastAsia" w:hAnsi="Cambria Math"/>
+                  <w:i/>
+                </w:rPr>
+              </m:ctrlPr>
+            </m:sSubPr>
+            <m:e>
               <m:d>
                 <m:dPr>
                   <m:begChr m:val="["/>
@@ -5454,46 +5859,8 @@
                 <w:rPr>
                   <w:rFonts w:ascii="Cambria Math" w:eastAsiaTheme="minorEastAsia" w:hAnsi="Cambria Math"/>
                 </w:rPr>
-                <m:t>λ</m:t>
-              </m:r>
-            </m:e>
-            <m:sub>
-              <m:r>
-                <w:rPr>
-                  <w:rFonts w:ascii="Cambria Math" w:eastAsiaTheme="minorEastAsia" w:hAnsi="Cambria Math"/>
-                </w:rPr>
-                <m:t>1</m:t>
-              </m:r>
-            </m:sub>
-          </m:sSub>
-          <m:sSub>
-            <m:sSubPr>
-              <m:ctrlPr>
-                <w:rPr>
-                  <w:rFonts w:ascii="Cambria Math" w:eastAsiaTheme="minorEastAsia" w:hAnsi="Cambria Math"/>
-                  <w:i/>
-                </w:rPr>
-              </m:ctrlPr>
-            </m:sSubPr>
-            <m:e>
-              <m:acc>
-                <m:accPr>
-                  <m:ctrlPr>
-                    <w:rPr>
-                      <w:rFonts w:ascii="Cambria Math" w:eastAsiaTheme="minorEastAsia" w:hAnsi="Cambria Math"/>
-                      <w:i/>
-                    </w:rPr>
-                  </m:ctrlPr>
-                </m:accPr>
-                <m:e>
-                  <m:r>
-                    <w:rPr>
-                      <w:rFonts w:ascii="Cambria Math" w:eastAsiaTheme="minorEastAsia" w:hAnsi="Cambria Math"/>
-                    </w:rPr>
-                    <m:t>z</m:t>
-                  </m:r>
-                </m:e>
-              </m:acc>
+                <m:t>q</m:t>
+              </m:r>
             </m:e>
             <m:sub>
               <m:r>
@@ -5554,7 +5921,13 @@
             <w:rPr>
               <w:rFonts w:ascii="Cambria Math" w:eastAsiaTheme="minorEastAsia" w:hAnsi="Cambria Math"/>
             </w:rPr>
-            <m:t>t→</m:t>
+            <m:t>t</m:t>
+          </m:r>
+          <m:r>
+            <w:rPr>
+              <w:rFonts w:ascii="Cambria Math" w:eastAsiaTheme="minorEastAsia" w:hAnsi="Cambria Math"/>
+            </w:rPr>
+            <m:t xml:space="preserve">→ </m:t>
           </m:r>
           <m:sSub>
             <m:sSubPr>
@@ -5600,7 +5973,13 @@
             <w:rPr>
               <w:rFonts w:ascii="Cambria Math" w:eastAsiaTheme="minorEastAsia" w:hAnsi="Cambria Math"/>
             </w:rPr>
-            <m:t>t=0</m:t>
+            <m:t>t</m:t>
+          </m:r>
+          <m:r>
+            <w:rPr>
+              <w:rFonts w:ascii="Cambria Math" w:eastAsiaTheme="minorEastAsia" w:hAnsi="Cambria Math"/>
+            </w:rPr>
+            <m:t>=0</m:t>
           </m:r>
         </m:oMath>
       </m:oMathPara>
@@ -5630,24 +6009,12 @@
               </m:ctrlPr>
             </m:sSubSupPr>
             <m:e>
-              <m:acc>
-                <m:accPr>
-                  <m:ctrlPr>
-                    <w:rPr>
-                      <w:rFonts w:ascii="Cambria Math" w:eastAsiaTheme="minorEastAsia" w:hAnsi="Cambria Math"/>
-                      <w:i/>
-                    </w:rPr>
-                  </m:ctrlPr>
-                </m:accPr>
-                <m:e>
-                  <m:r>
-                    <w:rPr>
-                      <w:rFonts w:ascii="Cambria Math" w:eastAsiaTheme="minorEastAsia" w:hAnsi="Cambria Math"/>
-                    </w:rPr>
-                    <m:t>z</m:t>
-                  </m:r>
-                </m:e>
-              </m:acc>
+              <m:r>
+                <w:rPr>
+                  <w:rFonts w:ascii="Cambria Math" w:eastAsiaTheme="minorEastAsia" w:hAnsi="Cambria Math"/>
+                </w:rPr>
+                <m:t>q</m:t>
+              </m:r>
             </m:e>
             <m:sub>
               <m:r>
@@ -5720,24 +6087,12 @@
               </m:ctrlPr>
             </m:sSubSupPr>
             <m:e>
-              <m:acc>
-                <m:accPr>
-                  <m:ctrlPr>
-                    <w:rPr>
-                      <w:rFonts w:ascii="Cambria Math" w:eastAsiaTheme="minorEastAsia" w:hAnsi="Cambria Math"/>
-                      <w:i/>
-                    </w:rPr>
-                  </m:ctrlPr>
-                </m:accPr>
-                <m:e>
-                  <m:r>
-                    <w:rPr>
-                      <w:rFonts w:ascii="Cambria Math" w:eastAsiaTheme="minorEastAsia" w:hAnsi="Cambria Math"/>
-                    </w:rPr>
-                    <m:t>z</m:t>
-                  </m:r>
-                </m:e>
-              </m:acc>
+              <m:r>
+                <w:rPr>
+                  <w:rFonts w:ascii="Cambria Math" w:eastAsiaTheme="minorEastAsia" w:hAnsi="Cambria Math"/>
+                </w:rPr>
+                <m:t>q</m:t>
+              </m:r>
             </m:e>
             <m:sub>
               <m:r>
@@ -5806,24 +6161,12 @@
               </m:ctrlPr>
             </m:sSubPr>
             <m:e>
-              <m:acc>
-                <m:accPr>
-                  <m:ctrlPr>
-                    <w:rPr>
-                      <w:rFonts w:ascii="Cambria Math" w:eastAsiaTheme="minorEastAsia" w:hAnsi="Cambria Math"/>
-                      <w:i/>
-                    </w:rPr>
-                  </m:ctrlPr>
-                </m:accPr>
-                <m:e>
-                  <m:r>
-                    <w:rPr>
-                      <w:rFonts w:ascii="Cambria Math" w:eastAsiaTheme="minorEastAsia" w:hAnsi="Cambria Math"/>
-                    </w:rPr>
-                    <m:t>z</m:t>
-                  </m:r>
-                </m:e>
-              </m:acc>
+              <m:r>
+                <w:rPr>
+                  <w:rFonts w:ascii="Cambria Math" w:eastAsiaTheme="minorEastAsia" w:hAnsi="Cambria Math"/>
+                </w:rPr>
+                <m:t>q</m:t>
+              </m:r>
             </m:e>
             <m:sub>
               <m:r>
@@ -5876,24 +6219,12 @@
               </m:ctrlPr>
             </m:sSubSupPr>
             <m:e>
-              <m:acc>
-                <m:accPr>
-                  <m:ctrlPr>
-                    <w:rPr>
-                      <w:rFonts w:ascii="Cambria Math" w:eastAsiaTheme="minorEastAsia" w:hAnsi="Cambria Math"/>
-                      <w:i/>
-                    </w:rPr>
-                  </m:ctrlPr>
-                </m:accPr>
-                <m:e>
-                  <m:r>
-                    <w:rPr>
-                      <w:rFonts w:ascii="Cambria Math" w:eastAsiaTheme="minorEastAsia" w:hAnsi="Cambria Math"/>
-                    </w:rPr>
-                    <m:t>z</m:t>
-                  </m:r>
-                </m:e>
-              </m:acc>
+              <m:r>
+                <w:rPr>
+                  <w:rFonts w:ascii="Cambria Math" w:eastAsiaTheme="minorEastAsia" w:hAnsi="Cambria Math"/>
+                </w:rPr>
+                <m:t>q</m:t>
+              </m:r>
             </m:e>
             <m:sub>
               <m:r>
@@ -5996,24 +6327,12 @@
               </m:ctrlPr>
             </m:sSubPr>
             <m:e>
-              <m:acc>
-                <m:accPr>
-                  <m:ctrlPr>
-                    <w:rPr>
-                      <w:rFonts w:ascii="Cambria Math" w:eastAsiaTheme="minorEastAsia" w:hAnsi="Cambria Math"/>
-                      <w:i/>
-                    </w:rPr>
-                  </m:ctrlPr>
-                </m:accPr>
-                <m:e>
-                  <m:r>
-                    <w:rPr>
-                      <w:rFonts w:ascii="Cambria Math" w:eastAsiaTheme="minorEastAsia" w:hAnsi="Cambria Math"/>
-                    </w:rPr>
-                    <m:t>z</m:t>
-                  </m:r>
-                </m:e>
-              </m:acc>
+              <m:r>
+                <w:rPr>
+                  <w:rFonts w:ascii="Cambria Math" w:eastAsiaTheme="minorEastAsia" w:hAnsi="Cambria Math"/>
+                </w:rPr>
+                <m:t>q</m:t>
+              </m:r>
             </m:e>
             <m:sub>
               <m:r>
@@ -6030,32 +6349,6 @@
             </w:rPr>
             <m:t>→</m:t>
           </m:r>
-          <m:sSub>
-            <m:sSubPr>
-              <m:ctrlPr>
-                <w:rPr>
-                  <w:rFonts w:ascii="Cambria Math" w:eastAsiaTheme="minorEastAsia" w:hAnsi="Cambria Math"/>
-                  <w:i/>
-                </w:rPr>
-              </m:ctrlPr>
-            </m:sSubPr>
-            <m:e>
-              <m:r>
-                <w:rPr>
-                  <w:rFonts w:ascii="Cambria Math" w:eastAsiaTheme="minorEastAsia" w:hAnsi="Cambria Math"/>
-                </w:rPr>
-                <m:t>λ</m:t>
-              </m:r>
-            </m:e>
-            <m:sub>
-              <m:r>
-                <w:rPr>
-                  <w:rFonts w:ascii="Cambria Math" w:eastAsiaTheme="minorEastAsia" w:hAnsi="Cambria Math"/>
-                </w:rPr>
-                <m:t>2</m:t>
-              </m:r>
-            </m:sub>
-          </m:sSub>
           <m:sSubSup>
             <m:sSubSupPr>
               <m:ctrlPr>
@@ -6066,24 +6359,12 @@
               </m:ctrlPr>
             </m:sSubSupPr>
             <m:e>
-              <m:acc>
-                <m:accPr>
-                  <m:ctrlPr>
-                    <w:rPr>
-                      <w:rFonts w:ascii="Cambria Math" w:eastAsiaTheme="minorEastAsia" w:hAnsi="Cambria Math"/>
-                      <w:i/>
-                    </w:rPr>
-                  </m:ctrlPr>
-                </m:accPr>
-                <m:e>
-                  <m:r>
-                    <w:rPr>
-                      <w:rFonts w:ascii="Cambria Math" w:eastAsiaTheme="minorEastAsia" w:hAnsi="Cambria Math"/>
-                    </w:rPr>
-                    <m:t>z</m:t>
-                  </m:r>
-                </m:e>
-              </m:acc>
+              <m:r>
+                <w:rPr>
+                  <w:rFonts w:ascii="Cambria Math" w:eastAsiaTheme="minorEastAsia" w:hAnsi="Cambria Math"/>
+                </w:rPr>
+                <m:t>q</m:t>
+              </m:r>
             </m:e>
             <m:sub>
               <m:r>
@@ -6152,24 +6433,12 @@
               </m:ctrlPr>
             </m:sSubPr>
             <m:e>
-              <m:acc>
-                <m:accPr>
-                  <m:ctrlPr>
-                    <w:rPr>
-                      <w:rFonts w:ascii="Cambria Math" w:eastAsiaTheme="minorEastAsia" w:hAnsi="Cambria Math"/>
-                      <w:i/>
-                    </w:rPr>
-                  </m:ctrlPr>
-                </m:accPr>
-                <m:e>
-                  <m:r>
-                    <w:rPr>
-                      <w:rFonts w:ascii="Cambria Math" w:eastAsiaTheme="minorEastAsia" w:hAnsi="Cambria Math"/>
-                    </w:rPr>
-                    <m:t>z</m:t>
-                  </m:r>
-                </m:e>
-              </m:acc>
+              <m:r>
+                <w:rPr>
+                  <w:rFonts w:ascii="Cambria Math" w:eastAsiaTheme="minorEastAsia" w:hAnsi="Cambria Math"/>
+                </w:rPr>
+                <m:t>q</m:t>
+              </m:r>
             </m:e>
             <m:sub>
               <m:r>
@@ -6218,24 +6487,12 @@
                   </m:ctrlPr>
                 </m:sSubSupPr>
                 <m:e>
-                  <m:acc>
-                    <m:accPr>
-                      <m:ctrlPr>
-                        <w:rPr>
-                          <w:rFonts w:ascii="Cambria Math" w:eastAsiaTheme="minorEastAsia" w:hAnsi="Cambria Math"/>
-                          <w:i/>
-                        </w:rPr>
-                      </m:ctrlPr>
-                    </m:accPr>
-                    <m:e>
-                      <m:r>
-                        <w:rPr>
-                          <w:rFonts w:ascii="Cambria Math" w:eastAsiaTheme="minorEastAsia" w:hAnsi="Cambria Math"/>
-                        </w:rPr>
-                        <m:t>z</m:t>
-                      </m:r>
-                    </m:e>
-                  </m:acc>
+                  <m:r>
+                    <w:rPr>
+                      <w:rFonts w:ascii="Cambria Math" w:eastAsiaTheme="minorEastAsia" w:hAnsi="Cambria Math"/>
+                    </w:rPr>
+                    <m:t>q</m:t>
+                  </m:r>
                 </m:e>
                 <m:sub>
                   <m:r>
@@ -6338,24 +6595,12 @@
                   </m:ctrlPr>
                 </m:sSubPr>
                 <m:e>
-                  <m:acc>
-                    <m:accPr>
-                      <m:ctrlPr>
-                        <w:rPr>
-                          <w:rFonts w:ascii="Cambria Math" w:eastAsiaTheme="minorEastAsia" w:hAnsi="Cambria Math"/>
-                          <w:i/>
-                        </w:rPr>
-                      </m:ctrlPr>
-                    </m:accPr>
-                    <m:e>
-                      <m:r>
-                        <w:rPr>
-                          <w:rFonts w:ascii="Cambria Math" w:eastAsiaTheme="minorEastAsia" w:hAnsi="Cambria Math"/>
-                        </w:rPr>
-                        <m:t>z</m:t>
-                      </m:r>
-                    </m:e>
-                  </m:acc>
+                  <m:r>
+                    <w:rPr>
+                      <w:rFonts w:ascii="Cambria Math" w:eastAsiaTheme="minorEastAsia" w:hAnsi="Cambria Math"/>
+                    </w:rPr>
+                    <m:t>q</m:t>
+                  </m:r>
                 </m:e>
                 <m:sub>
                   <m:r>
@@ -6382,24 +6627,12 @@
                   </m:ctrlPr>
                 </m:sSubSupPr>
                 <m:e>
-                  <m:acc>
-                    <m:accPr>
-                      <m:ctrlPr>
-                        <w:rPr>
-                          <w:rFonts w:ascii="Cambria Math" w:eastAsiaTheme="minorEastAsia" w:hAnsi="Cambria Math"/>
-                          <w:i/>
-                        </w:rPr>
-                      </m:ctrlPr>
-                    </m:accPr>
-                    <m:e>
-                      <m:r>
-                        <w:rPr>
-                          <w:rFonts w:ascii="Cambria Math" w:eastAsiaTheme="minorEastAsia" w:hAnsi="Cambria Math"/>
-                        </w:rPr>
-                        <m:t>z</m:t>
-                      </m:r>
-                    </m:e>
-                  </m:acc>
+                  <m:r>
+                    <w:rPr>
+                      <w:rFonts w:ascii="Cambria Math" w:eastAsiaTheme="minorEastAsia" w:hAnsi="Cambria Math"/>
+                    </w:rPr>
+                    <m:t>q</m:t>
+                  </m:r>
                 </m:e>
                 <m:sub>
                   <m:r>
@@ -6540,24 +6773,12 @@
                   </m:ctrlPr>
                 </m:sSubPr>
                 <m:e>
-                  <m:acc>
-                    <m:accPr>
-                      <m:ctrlPr>
-                        <w:rPr>
-                          <w:rFonts w:ascii="Cambria Math" w:eastAsiaTheme="minorEastAsia" w:hAnsi="Cambria Math"/>
-                          <w:i/>
-                        </w:rPr>
-                      </m:ctrlPr>
-                    </m:accPr>
-                    <m:e>
-                      <m:r>
-                        <w:rPr>
-                          <w:rFonts w:ascii="Cambria Math" w:eastAsiaTheme="minorEastAsia" w:hAnsi="Cambria Math"/>
-                        </w:rPr>
-                        <m:t>z</m:t>
-                      </m:r>
-                    </m:e>
-                  </m:acc>
+                  <m:r>
+                    <w:rPr>
+                      <w:rFonts w:ascii="Cambria Math" w:eastAsiaTheme="minorEastAsia" w:hAnsi="Cambria Math"/>
+                    </w:rPr>
+                    <m:t>q</m:t>
+                  </m:r>
                 </m:e>
                 <m:sub>
                   <m:r>
@@ -6832,96 +7053,6 @@
     </w:p>
     <w:p>
       <w:pPr>
-        <w:bidi w:val="0"/>
-        <w:rPr>
-          <w:rFonts w:eastAsiaTheme="minorEastAsia"/>
-        </w:rPr>
-      </w:pPr>
-      <m:oMathPara>
-        <m:oMath>
-          <m:r>
-            <w:rPr>
-              <w:rFonts w:ascii="Cambria Math" w:eastAsiaTheme="minorEastAsia" w:hAnsi="Cambria Math"/>
-            </w:rPr>
-            <m:t xml:space="preserve">Epipolar constraint:    </m:t>
-          </m:r>
-          <m:sSubSup>
-            <m:sSubSupPr>
-              <m:ctrlPr>
-                <w:rPr>
-                  <w:rFonts w:ascii="Cambria Math" w:eastAsiaTheme="minorEastAsia" w:hAnsi="Cambria Math"/>
-                  <w:i/>
-                </w:rPr>
-              </m:ctrlPr>
-            </m:sSubSupPr>
-            <m:e>
-              <m:r>
-                <w:rPr>
-                  <w:rFonts w:ascii="Cambria Math" w:eastAsiaTheme="minorEastAsia" w:hAnsi="Cambria Math"/>
-                </w:rPr>
-                <m:t>z</m:t>
-              </m:r>
-            </m:e>
-            <m:sub>
-              <m:r>
-                <w:rPr>
-                  <w:rFonts w:ascii="Cambria Math" w:eastAsiaTheme="minorEastAsia" w:hAnsi="Cambria Math"/>
-                </w:rPr>
-                <m:t>2</m:t>
-              </m:r>
-            </m:sub>
-            <m:sup>
-              <m:r>
-                <w:rPr>
-                  <w:rFonts w:ascii="Cambria Math" w:eastAsiaTheme="minorEastAsia" w:hAnsi="Cambria Math"/>
-                </w:rPr>
-                <m:t>T</m:t>
-              </m:r>
-            </m:sup>
-          </m:sSubSup>
-          <m:r>
-            <w:rPr>
-              <w:rFonts w:ascii="Cambria Math" w:eastAsiaTheme="minorEastAsia" w:hAnsi="Cambria Math"/>
-            </w:rPr>
-            <m:t>F</m:t>
-          </m:r>
-          <m:sSub>
-            <m:sSubPr>
-              <m:ctrlPr>
-                <w:rPr>
-                  <w:rFonts w:ascii="Cambria Math" w:eastAsiaTheme="minorEastAsia" w:hAnsi="Cambria Math"/>
-                  <w:i/>
-                </w:rPr>
-              </m:ctrlPr>
-            </m:sSubPr>
-            <m:e>
-              <m:r>
-                <w:rPr>
-                  <w:rFonts w:ascii="Cambria Math" w:eastAsiaTheme="minorEastAsia" w:hAnsi="Cambria Math"/>
-                </w:rPr>
-                <m:t>z</m:t>
-              </m:r>
-            </m:e>
-            <m:sub>
-              <m:r>
-                <w:rPr>
-                  <w:rFonts w:ascii="Cambria Math" w:eastAsiaTheme="minorEastAsia" w:hAnsi="Cambria Math"/>
-                </w:rPr>
-                <m:t>1</m:t>
-              </m:r>
-            </m:sub>
-          </m:sSub>
-          <m:r>
-            <w:rPr>
-              <w:rFonts w:ascii="Cambria Math" w:eastAsiaTheme="minorEastAsia" w:hAnsi="Cambria Math"/>
-            </w:rPr>
-            <m:t>=0</m:t>
-          </m:r>
-        </m:oMath>
-      </m:oMathPara>
-    </w:p>
-    <w:p>
-      <w:pPr>
         <w:pStyle w:val="3"/>
         <w:numPr>
           <w:ilvl w:val="0"/>
@@ -6930,6 +7061,8 @@
         <w:bidi w:val="0"/>
         <w:spacing w:after="240"/>
       </w:pPr>
+      <w:bookmarkStart w:id="2" w:name="_GoBack"/>
+      <w:bookmarkEnd w:id="2"/>
       <w:r>
         <w:lastRenderedPageBreak/>
         <w:t xml:space="preserve">Assume the true values of the camera poses </w:t>
@@ -7265,15 +7398,7 @@
         </m:oMath>
       </m:oMathPara>
       <w:r>
-        <w:t xml:space="preserve">Assume the residual error in the </w:t>
-      </w:r>
-      <w:proofErr w:type="spellStart"/>
-      <w:r>
-        <w:t>epipolar</w:t>
-      </w:r>
-      <w:proofErr w:type="spellEnd"/>
-      <w:r>
-        <w:t xml:space="preserve"> constraint from the previous clause can be modeled as zero-mean Gaussian with covariance </w:t>
+        <w:t xml:space="preserve">Assume the residual error in the epipolar constraint from the previous clause can be modeled as zero-mean Gaussian with covariance </w:t>
       </w:r>
       <m:oMath>
         <m:sSub>
@@ -7471,13 +7596,7 @@
             <w:rPr>
               <w:rFonts w:ascii="Cambria Math" w:eastAsiaTheme="majorEastAsia" w:hAnsi="Cambria Math" w:cstheme="majorBidi"/>
             </w:rPr>
-            <m:t xml:space="preserve"> </m:t>
-          </m:r>
-          <m:r>
-            <w:rPr>
-              <w:rFonts w:ascii="Cambria Math" w:eastAsiaTheme="majorEastAsia" w:hAnsi="Cambria Math" w:cstheme="majorBidi"/>
-            </w:rPr>
-            <m:t>with noise</m:t>
+            <m:t xml:space="preserve"> with noise</m:t>
           </m:r>
         </m:oMath>
       </m:oMathPara>
@@ -7774,7 +7893,19 @@
             <w:rPr>
               <w:rFonts w:ascii="Cambria Math" w:hAnsi="Cambria Math"/>
             </w:rPr>
-            <m:t>+v ~N(0,</m:t>
+            <m:t>+v</m:t>
+          </m:r>
+          <m:r>
+            <w:rPr>
+              <w:rFonts w:ascii="Cambria Math" w:hAnsi="Cambria Math"/>
+            </w:rPr>
+            <m:t xml:space="preserve">    ,    v</m:t>
+          </m:r>
+          <m:r>
+            <w:rPr>
+              <w:rFonts w:ascii="Cambria Math" w:hAnsi="Cambria Math"/>
+            </w:rPr>
+            <m:t xml:space="preserve"> ~N(0,</m:t>
           </m:r>
           <m:sSub>
             <m:sSubPr>
@@ -9478,8 +9609,6 @@
       <w:r>
         <w:br w:type="page"/>
       </w:r>
-      <w:bookmarkStart w:id="2" w:name="_GoBack"/>
-      <w:bookmarkEnd w:id="2"/>
     </w:p>
     <w:p>
       <w:pPr>
@@ -9494,16 +9623,1575 @@
       <w:r>
         <w:t>Prove the fundamental matrix is singular.</w:t>
       </w:r>
+    </w:p>
+    <w:p>
+      <w:pPr>
+        <w:bidi w:val="0"/>
+      </w:pPr>
+    </w:p>
+    <w:p>
+      <w:pPr>
+        <w:bidi w:val="0"/>
+        <w:jc w:val="center"/>
+      </w:pPr>
       <w:r>
-        <w:br/>
+        <w:rPr>
+          <w:noProof/>
+        </w:rPr>
+        <w:drawing>
+          <wp:inline distT="0" distB="0" distL="0" distR="0" wp14:anchorId="639CF7DF" wp14:editId="20A7DD1C">
+            <wp:extent cx="4582160" cy="4070350"/>
+            <wp:effectExtent l="0" t="0" r="8890" b="6350"/>
+            <wp:docPr id="1" name="תמונה 1"/>
+            <wp:cNvGraphicFramePr>
+              <a:graphicFrameLocks xmlns:a="http://schemas.openxmlformats.org/drawingml/2006/main" noChangeAspect="1"/>
+            </wp:cNvGraphicFramePr>
+            <a:graphic xmlns:a="http://schemas.openxmlformats.org/drawingml/2006/main">
+              <a:graphicData uri="http://schemas.openxmlformats.org/drawingml/2006/picture">
+                <pic:pic xmlns:pic="http://schemas.openxmlformats.org/drawingml/2006/picture">
+                  <pic:nvPicPr>
+                    <pic:cNvPr id="1" name=""/>
+                    <pic:cNvPicPr/>
+                  </pic:nvPicPr>
+                  <pic:blipFill rotWithShape="1">
+                    <a:blip r:embed="rId8">
+                      <a:extLst>
+                        <a:ext uri="{28A0092B-C50C-407E-A947-70E740481C1C}">
+                          <a14:useLocalDpi xmlns:a14="http://schemas.microsoft.com/office/drawing/2010/main" val="0"/>
+                        </a:ext>
+                      </a:extLst>
+                    </a:blip>
+                    <a:srcRect l="13116"/>
+                    <a:stretch/>
+                  </pic:blipFill>
+                  <pic:spPr bwMode="auto">
+                    <a:xfrm>
+                      <a:off x="0" y="0"/>
+                      <a:ext cx="4582160" cy="4070350"/>
+                    </a:xfrm>
+                    <a:prstGeom prst="rect">
+                      <a:avLst/>
+                    </a:prstGeom>
+                    <a:ln>
+                      <a:noFill/>
+                    </a:ln>
+                    <a:extLst>
+                      <a:ext uri="{53640926-AAD7-44D8-BBD7-CCE9431645EC}">
+                        <a14:shadowObscured xmlns:a14="http://schemas.microsoft.com/office/drawing/2010/main"/>
+                      </a:ext>
+                    </a:extLst>
+                  </pic:spPr>
+                </pic:pic>
+              </a:graphicData>
+            </a:graphic>
+          </wp:inline>
+        </w:drawing>
       </w:r>
     </w:p>
     <w:p>
       <w:pPr>
         <w:bidi w:val="0"/>
+        <w:jc w:val="center"/>
+      </w:pPr>
+      <m:oMathPara>
+        <m:oMath>
+          <m:r>
+            <w:rPr>
+              <w:rFonts w:ascii="Cambria Math" w:hAnsi="Cambria Math"/>
+            </w:rPr>
+            <m:t xml:space="preserve">The point </m:t>
+          </m:r>
+          <m:sSup>
+            <m:sSupPr>
+              <m:ctrlPr>
+                <w:rPr>
+                  <w:rFonts w:ascii="Cambria Math" w:hAnsi="Cambria Math"/>
+                  <w:i/>
+                </w:rPr>
+              </m:ctrlPr>
+            </m:sSupPr>
+            <m:e>
+              <m:r>
+                <w:rPr>
+                  <w:rFonts w:ascii="Cambria Math" w:hAnsi="Cambria Math"/>
+                </w:rPr>
+                <m:t>e</m:t>
+              </m:r>
+            </m:e>
+            <m:sup>
+              <m:r>
+                <w:rPr>
+                  <w:rFonts w:ascii="Cambria Math" w:hAnsi="Cambria Math"/>
+                </w:rPr>
+                <m:t>'</m:t>
+              </m:r>
+            </m:sup>
+          </m:sSup>
+          <m:r>
+            <w:rPr>
+              <w:rFonts w:ascii="Cambria Math" w:hAnsi="Cambria Math"/>
+            </w:rPr>
+            <m:t xml:space="preserve">and </m:t>
+          </m:r>
+          <m:sSup>
+            <m:sSupPr>
+              <m:ctrlPr>
+                <w:rPr>
+                  <w:rFonts w:ascii="Cambria Math" w:hAnsi="Cambria Math"/>
+                  <w:i/>
+                </w:rPr>
+              </m:ctrlPr>
+            </m:sSupPr>
+            <m:e>
+              <m:r>
+                <w:rPr>
+                  <w:rFonts w:ascii="Cambria Math" w:hAnsi="Cambria Math"/>
+                </w:rPr>
+                <m:t>x</m:t>
+              </m:r>
+            </m:e>
+            <m:sup>
+              <m:r>
+                <w:rPr>
+                  <w:rFonts w:ascii="Cambria Math" w:hAnsi="Cambria Math"/>
+                </w:rPr>
+                <m:t>'</m:t>
+              </m:r>
+            </m:sup>
+          </m:sSup>
+          <m:r>
+            <w:rPr>
+              <w:rFonts w:ascii="Cambria Math" w:hAnsi="Cambria Math"/>
+            </w:rPr>
+            <m:t xml:space="preserve"> on the tag image plane are both expressed in 2D coordinates for that plane.</m:t>
+          </m:r>
+          <m:r>
+            <w:rPr>
+              <w:rFonts w:ascii="Cambria Math" w:hAnsi="Cambria Math"/>
+            </w:rPr>
+            <w:br/>
+          </m:r>
+        </m:oMath>
+        <m:oMath>
+          <m:r>
+            <w:rPr>
+              <w:rFonts w:ascii="Cambria Math" w:hAnsi="Cambria Math"/>
+            </w:rPr>
+            <m:t>Accordingly, it can be said that l=</m:t>
+          </m:r>
+          <m:sSup>
+            <m:sSupPr>
+              <m:ctrlPr>
+                <w:rPr>
+                  <w:rFonts w:ascii="Cambria Math" w:hAnsi="Cambria Math"/>
+                  <w:i/>
+                </w:rPr>
+              </m:ctrlPr>
+            </m:sSupPr>
+            <m:e>
+              <m:r>
+                <w:rPr>
+                  <w:rFonts w:ascii="Cambria Math" w:hAnsi="Cambria Math"/>
+                </w:rPr>
+                <m:t>e</m:t>
+              </m:r>
+            </m:e>
+            <m:sup>
+              <m:r>
+                <w:rPr>
+                  <w:rFonts w:ascii="Cambria Math" w:hAnsi="Cambria Math"/>
+                </w:rPr>
+                <m:t>'</m:t>
+              </m:r>
+            </m:sup>
+          </m:sSup>
+          <m:r>
+            <w:rPr>
+              <w:rFonts w:ascii="Cambria Math" w:hAnsi="Cambria Math"/>
+            </w:rPr>
+            <m:t>×</m:t>
+          </m:r>
+          <m:sSup>
+            <m:sSupPr>
+              <m:ctrlPr>
+                <w:rPr>
+                  <w:rFonts w:ascii="Cambria Math" w:hAnsi="Cambria Math"/>
+                  <w:i/>
+                </w:rPr>
+              </m:ctrlPr>
+            </m:sSupPr>
+            <m:e>
+              <m:r>
+                <w:rPr>
+                  <w:rFonts w:ascii="Cambria Math" w:hAnsi="Cambria Math"/>
+                </w:rPr>
+                <m:t>x</m:t>
+              </m:r>
+            </m:e>
+            <m:sup>
+              <m:r>
+                <w:rPr>
+                  <w:rFonts w:ascii="Cambria Math" w:hAnsi="Cambria Math"/>
+                </w:rPr>
+                <m:t>'</m:t>
+              </m:r>
+            </m:sup>
+          </m:sSup>
+          <m:r>
+            <w:rPr>
+              <w:rFonts w:ascii="Cambria Math" w:hAnsi="Cambria Math"/>
+            </w:rPr>
+            <m:t>=</m:t>
+          </m:r>
+          <m:sSub>
+            <m:sSubPr>
+              <m:ctrlPr>
+                <w:rPr>
+                  <w:rFonts w:ascii="Cambria Math" w:hAnsi="Cambria Math"/>
+                  <w:i/>
+                </w:rPr>
+              </m:ctrlPr>
+            </m:sSubPr>
+            <m:e>
+              <m:d>
+                <m:dPr>
+                  <m:begChr m:val="["/>
+                  <m:endChr m:val="]"/>
+                  <m:ctrlPr>
+                    <w:rPr>
+                      <w:rFonts w:ascii="Cambria Math" w:hAnsi="Cambria Math"/>
+                      <w:i/>
+                    </w:rPr>
+                  </m:ctrlPr>
+                </m:dPr>
+                <m:e>
+                  <m:sSup>
+                    <m:sSupPr>
+                      <m:ctrlPr>
+                        <w:rPr>
+                          <w:rFonts w:ascii="Cambria Math" w:hAnsi="Cambria Math"/>
+                          <w:i/>
+                        </w:rPr>
+                      </m:ctrlPr>
+                    </m:sSupPr>
+                    <m:e>
+                      <m:r>
+                        <w:rPr>
+                          <w:rFonts w:ascii="Cambria Math" w:hAnsi="Cambria Math"/>
+                        </w:rPr>
+                        <m:t>e</m:t>
+                      </m:r>
+                    </m:e>
+                    <m:sup>
+                      <m:r>
+                        <w:rPr>
+                          <w:rFonts w:ascii="Cambria Math" w:hAnsi="Cambria Math"/>
+                        </w:rPr>
+                        <m:t>'</m:t>
+                      </m:r>
+                    </m:sup>
+                  </m:sSup>
+                </m:e>
+              </m:d>
+            </m:e>
+            <m:sub>
+              <m:r>
+                <w:rPr>
+                  <w:rFonts w:ascii="Cambria Math" w:hAnsi="Cambria Math"/>
+                </w:rPr>
+                <m:t>x</m:t>
+              </m:r>
+            </m:sub>
+          </m:sSub>
+          <m:sSup>
+            <m:sSupPr>
+              <m:ctrlPr>
+                <w:rPr>
+                  <w:rFonts w:ascii="Cambria Math" w:hAnsi="Cambria Math"/>
+                  <w:i/>
+                </w:rPr>
+              </m:ctrlPr>
+            </m:sSupPr>
+            <m:e>
+              <m:r>
+                <w:rPr>
+                  <w:rFonts w:ascii="Cambria Math" w:hAnsi="Cambria Math"/>
+                </w:rPr>
+                <m:t>x</m:t>
+              </m:r>
+            </m:e>
+            <m:sup>
+              <m:r>
+                <w:rPr>
+                  <w:rFonts w:ascii="Cambria Math" w:hAnsi="Cambria Math"/>
+                </w:rPr>
+                <m:t>'</m:t>
+              </m:r>
+            </m:sup>
+          </m:sSup>
+          <m:r>
+            <w:rPr>
+              <w:rFonts w:ascii="Cambria Math" w:hAnsi="Cambria Math"/>
+            </w:rPr>
+            <m:t>.</m:t>
+          </m:r>
+          <m:r>
+            <w:rPr>
+              <w:rFonts w:ascii="Cambria Math" w:hAnsi="Cambria Math"/>
+            </w:rPr>
+            <w:br/>
+          </m:r>
+        </m:oMath>
+        <m:oMath>
+          <m:r>
+            <w:rPr>
+              <w:rFonts w:ascii="Cambria Math" w:hAnsi="Cambria Math"/>
+            </w:rPr>
+            <m:t>Using Hartley &amp; Zisserma</m:t>
+          </m:r>
+          <m:sSup>
+            <m:sSupPr>
+              <m:ctrlPr>
+                <w:rPr>
+                  <w:rFonts w:ascii="Cambria Math" w:hAnsi="Cambria Math"/>
+                  <w:i/>
+                </w:rPr>
+              </m:ctrlPr>
+            </m:sSupPr>
+            <m:e>
+              <m:r>
+                <w:rPr>
+                  <w:rFonts w:ascii="Cambria Math" w:hAnsi="Cambria Math"/>
+                </w:rPr>
+                <m:t>n</m:t>
+              </m:r>
+            </m:e>
+            <m:sup>
+              <m:r>
+                <w:rPr>
+                  <w:rFonts w:ascii="Cambria Math" w:hAnsi="Cambria Math"/>
+                </w:rPr>
+                <m:t>'</m:t>
+              </m:r>
+            </m:sup>
+          </m:sSup>
+          <m:r>
+            <w:rPr>
+              <w:rFonts w:ascii="Cambria Math" w:hAnsi="Cambria Math"/>
+            </w:rPr>
+            <m:t>s</m:t>
+          </m:r>
+          <m:r>
+            <w:rPr>
+              <w:rFonts w:ascii="Cambria Math" w:hAnsi="Cambria Math"/>
+            </w:rPr>
+            <m:t xml:space="preserve"> </m:t>
+          </m:r>
+          <m:r>
+            <w:rPr>
+              <w:rFonts w:ascii="Cambria Math" w:hAnsi="Cambria Math"/>
+            </w:rPr>
+            <m:t>definition for F=</m:t>
+          </m:r>
+          <m:sSub>
+            <m:sSubPr>
+              <m:ctrlPr>
+                <w:rPr>
+                  <w:rFonts w:ascii="Cambria Math" w:hAnsi="Cambria Math"/>
+                  <w:i/>
+                </w:rPr>
+              </m:ctrlPr>
+            </m:sSubPr>
+            <m:e>
+              <m:d>
+                <m:dPr>
+                  <m:begChr m:val="["/>
+                  <m:endChr m:val="]"/>
+                  <m:ctrlPr>
+                    <w:rPr>
+                      <w:rFonts w:ascii="Cambria Math" w:hAnsi="Cambria Math"/>
+                      <w:i/>
+                    </w:rPr>
+                  </m:ctrlPr>
+                </m:dPr>
+                <m:e>
+                  <m:sSup>
+                    <m:sSupPr>
+                      <m:ctrlPr>
+                        <w:rPr>
+                          <w:rFonts w:ascii="Cambria Math" w:hAnsi="Cambria Math"/>
+                          <w:i/>
+                        </w:rPr>
+                      </m:ctrlPr>
+                    </m:sSupPr>
+                    <m:e>
+                      <m:r>
+                        <w:rPr>
+                          <w:rFonts w:ascii="Cambria Math" w:hAnsi="Cambria Math"/>
+                        </w:rPr>
+                        <m:t>e</m:t>
+                      </m:r>
+                    </m:e>
+                    <m:sup>
+                      <m:r>
+                        <w:rPr>
+                          <w:rFonts w:ascii="Cambria Math" w:hAnsi="Cambria Math"/>
+                        </w:rPr>
+                        <m:t>'</m:t>
+                      </m:r>
+                    </m:sup>
+                  </m:sSup>
+                </m:e>
+              </m:d>
+            </m:e>
+            <m:sub>
+              <m:r>
+                <w:rPr>
+                  <w:rFonts w:ascii="Cambria Math" w:hAnsi="Cambria Math"/>
+                </w:rPr>
+                <m:t>x</m:t>
+              </m:r>
+            </m:sub>
+          </m:sSub>
+          <m:r>
+            <w:rPr>
+              <w:rFonts w:ascii="Cambria Math" w:hAnsi="Cambria Math"/>
+            </w:rPr>
+            <m:t xml:space="preserve">H where H satisfies </m:t>
+          </m:r>
+          <m:sSup>
+            <m:sSupPr>
+              <m:ctrlPr>
+                <w:rPr>
+                  <w:rFonts w:ascii="Cambria Math" w:hAnsi="Cambria Math"/>
+                  <w:i/>
+                </w:rPr>
+              </m:ctrlPr>
+            </m:sSupPr>
+            <m:e>
+              <m:r>
+                <w:rPr>
+                  <w:rFonts w:ascii="Cambria Math" w:hAnsi="Cambria Math"/>
+                </w:rPr>
+                <m:t>x</m:t>
+              </m:r>
+            </m:e>
+            <m:sup>
+              <m:r>
+                <w:rPr>
+                  <w:rFonts w:ascii="Cambria Math" w:hAnsi="Cambria Math"/>
+                </w:rPr>
+                <m:t>'</m:t>
+              </m:r>
+            </m:sup>
+          </m:sSup>
+          <m:r>
+            <w:rPr>
+              <w:rFonts w:ascii="Cambria Math" w:hAnsi="Cambria Math"/>
+            </w:rPr>
+            <m:t>=Hx.</m:t>
+          </m:r>
+        </m:oMath>
+      </m:oMathPara>
+    </w:p>
+    <w:p>
+      <w:pPr>
+        <w:bidi w:val="0"/>
         <w:rPr>
-          <w:rFonts w:ascii="Cambria Math" w:eastAsiaTheme="minorEastAsia" w:hAnsi="Cambria Math"/>
-          <w:i/>
+          <w:rFonts w:asciiTheme="majorHAnsi" w:eastAsiaTheme="majorEastAsia" w:hAnsiTheme="majorHAnsi" w:cstheme="majorBidi"/>
+        </w:rPr>
+      </w:pPr>
+      <m:oMathPara>
+        <m:oMath>
+          <m:sSup>
+            <m:sSupPr>
+              <m:ctrlPr>
+                <w:rPr>
+                  <w:rFonts w:ascii="Cambria Math" w:eastAsiaTheme="minorEastAsia" w:hAnsi="Cambria Math"/>
+                  <w:i/>
+                </w:rPr>
+              </m:ctrlPr>
+            </m:sSupPr>
+            <m:e>
+              <m:r>
+                <w:rPr>
+                  <w:rFonts w:ascii="Cambria Math" w:eastAsiaTheme="minorEastAsia" w:hAnsi="Cambria Math"/>
+                </w:rPr>
+                <m:t>e</m:t>
+              </m:r>
+            </m:e>
+            <m:sup>
+              <m:r>
+                <w:rPr>
+                  <w:rFonts w:ascii="Cambria Math" w:eastAsiaTheme="minorEastAsia" w:hAnsi="Cambria Math"/>
+                </w:rPr>
+                <m:t>'</m:t>
+              </m:r>
+            </m:sup>
+          </m:sSup>
+          <m:r>
+            <w:rPr>
+              <w:rFonts w:ascii="Cambria Math" w:eastAsiaTheme="minorEastAsia" w:hAnsi="Cambria Math"/>
+            </w:rPr>
+            <m:t>=</m:t>
+          </m:r>
+          <m:d>
+            <m:dPr>
+              <m:begChr m:val="["/>
+              <m:endChr m:val="]"/>
+              <m:ctrlPr>
+                <w:rPr>
+                  <w:rFonts w:ascii="Cambria Math" w:eastAsiaTheme="minorEastAsia" w:hAnsi="Cambria Math"/>
+                  <w:i/>
+                </w:rPr>
+              </m:ctrlPr>
+            </m:dPr>
+            <m:e>
+              <m:m>
+                <m:mPr>
+                  <m:mcs>
+                    <m:mc>
+                      <m:mcPr>
+                        <m:count m:val="1"/>
+                        <m:mcJc m:val="center"/>
+                      </m:mcPr>
+                    </m:mc>
+                  </m:mcs>
+                  <m:ctrlPr>
+                    <w:rPr>
+                      <w:rFonts w:ascii="Cambria Math" w:eastAsiaTheme="minorEastAsia" w:hAnsi="Cambria Math"/>
+                      <w:i/>
+                    </w:rPr>
+                  </m:ctrlPr>
+                </m:mPr>
+                <m:mr>
+                  <m:e>
+                    <m:sSubSup>
+                      <m:sSubSupPr>
+                        <m:ctrlPr>
+                          <w:rPr>
+                            <w:rFonts w:ascii="Cambria Math" w:eastAsiaTheme="minorEastAsia" w:hAnsi="Cambria Math"/>
+                            <w:i/>
+                          </w:rPr>
+                        </m:ctrlPr>
+                      </m:sSubSupPr>
+                      <m:e>
+                        <m:r>
+                          <w:rPr>
+                            <w:rFonts w:ascii="Cambria Math" w:eastAsiaTheme="minorEastAsia" w:hAnsi="Cambria Math"/>
+                          </w:rPr>
+                          <m:t>e</m:t>
+                        </m:r>
+                      </m:e>
+                      <m:sub>
+                        <m:r>
+                          <w:rPr>
+                            <w:rFonts w:ascii="Cambria Math" w:eastAsiaTheme="minorEastAsia" w:hAnsi="Cambria Math"/>
+                          </w:rPr>
+                          <m:t>x</m:t>
+                        </m:r>
+                      </m:sub>
+                      <m:sup>
+                        <m:r>
+                          <w:rPr>
+                            <w:rFonts w:ascii="Cambria Math" w:eastAsiaTheme="minorEastAsia" w:hAnsi="Cambria Math"/>
+                          </w:rPr>
+                          <m:t>'</m:t>
+                        </m:r>
+                      </m:sup>
+                    </m:sSubSup>
+                  </m:e>
+                </m:mr>
+                <m:mr>
+                  <m:e>
+                    <m:sSubSup>
+                      <m:sSubSupPr>
+                        <m:ctrlPr>
+                          <w:rPr>
+                            <w:rFonts w:ascii="Cambria Math" w:eastAsiaTheme="minorEastAsia" w:hAnsi="Cambria Math"/>
+                            <w:i/>
+                          </w:rPr>
+                        </m:ctrlPr>
+                      </m:sSubSupPr>
+                      <m:e>
+                        <m:r>
+                          <w:rPr>
+                            <w:rFonts w:ascii="Cambria Math" w:eastAsiaTheme="minorEastAsia" w:hAnsi="Cambria Math"/>
+                          </w:rPr>
+                          <m:t>e</m:t>
+                        </m:r>
+                      </m:e>
+                      <m:sub>
+                        <m:r>
+                          <w:rPr>
+                            <w:rFonts w:ascii="Cambria Math" w:eastAsiaTheme="minorEastAsia" w:hAnsi="Cambria Math"/>
+                          </w:rPr>
+                          <m:t>y</m:t>
+                        </m:r>
+                      </m:sub>
+                      <m:sup>
+                        <m:r>
+                          <w:rPr>
+                            <w:rFonts w:ascii="Cambria Math" w:eastAsiaTheme="minorEastAsia" w:hAnsi="Cambria Math"/>
+                          </w:rPr>
+                          <m:t>'</m:t>
+                        </m:r>
+                      </m:sup>
+                    </m:sSubSup>
+                  </m:e>
+                </m:mr>
+                <m:mr>
+                  <m:e>
+                    <m:r>
+                      <w:rPr>
+                        <w:rFonts w:ascii="Cambria Math" w:eastAsiaTheme="minorEastAsia" w:hAnsi="Cambria Math"/>
+                      </w:rPr>
+                      <m:t>1</m:t>
+                    </m:r>
+                  </m:e>
+                </m:mr>
+              </m:m>
+            </m:e>
+          </m:d>
+          <m:r>
+            <w:rPr>
+              <w:rFonts w:ascii="Cambria Math" w:eastAsiaTheme="minorEastAsia" w:hAnsi="Cambria Math"/>
+            </w:rPr>
+            <m:t>=</m:t>
+          </m:r>
+          <m:sSub>
+            <m:sSubPr>
+              <m:ctrlPr>
+                <w:rPr>
+                  <w:rFonts w:ascii="Cambria Math" w:eastAsiaTheme="minorEastAsia" w:hAnsi="Cambria Math"/>
+                  <w:i/>
+                </w:rPr>
+              </m:ctrlPr>
+            </m:sSubPr>
+            <m:e>
+              <m:d>
+                <m:dPr>
+                  <m:begChr m:val="["/>
+                  <m:endChr m:val="]"/>
+                  <m:ctrlPr>
+                    <w:rPr>
+                      <w:rFonts w:ascii="Cambria Math" w:eastAsiaTheme="minorEastAsia" w:hAnsi="Cambria Math"/>
+                      <w:i/>
+                    </w:rPr>
+                  </m:ctrlPr>
+                </m:dPr>
+                <m:e>
+                  <m:sSup>
+                    <m:sSupPr>
+                      <m:ctrlPr>
+                        <w:rPr>
+                          <w:rFonts w:ascii="Cambria Math" w:eastAsiaTheme="minorEastAsia" w:hAnsi="Cambria Math"/>
+                          <w:i/>
+                        </w:rPr>
+                      </m:ctrlPr>
+                    </m:sSupPr>
+                    <m:e>
+                      <m:r>
+                        <w:rPr>
+                          <w:rFonts w:ascii="Cambria Math" w:eastAsiaTheme="minorEastAsia" w:hAnsi="Cambria Math"/>
+                        </w:rPr>
+                        <m:t>e</m:t>
+                      </m:r>
+                    </m:e>
+                    <m:sup>
+                      <m:r>
+                        <w:rPr>
+                          <w:rFonts w:ascii="Cambria Math" w:eastAsiaTheme="minorEastAsia" w:hAnsi="Cambria Math"/>
+                        </w:rPr>
+                        <m:t>'</m:t>
+                      </m:r>
+                    </m:sup>
+                  </m:sSup>
+                </m:e>
+              </m:d>
+            </m:e>
+            <m:sub>
+              <m:r>
+                <w:rPr>
+                  <w:rFonts w:ascii="Cambria Math" w:eastAsiaTheme="minorEastAsia" w:hAnsi="Cambria Math"/>
+                </w:rPr>
+                <m:t>x</m:t>
+              </m:r>
+            </m:sub>
+          </m:sSub>
+          <m:r>
+            <w:rPr>
+              <w:rFonts w:ascii="Cambria Math" w:eastAsiaTheme="minorEastAsia" w:hAnsi="Cambria Math"/>
+            </w:rPr>
+            <m:t>=</m:t>
+          </m:r>
+          <m:d>
+            <m:dPr>
+              <m:begChr m:val="["/>
+              <m:endChr m:val="]"/>
+              <m:ctrlPr>
+                <w:rPr>
+                  <w:rFonts w:ascii="Cambria Math" w:eastAsiaTheme="minorEastAsia" w:hAnsi="Cambria Math"/>
+                  <w:i/>
+                </w:rPr>
+              </m:ctrlPr>
+            </m:dPr>
+            <m:e>
+              <m:m>
+                <m:mPr>
+                  <m:mcs>
+                    <m:mc>
+                      <m:mcPr>
+                        <m:count m:val="3"/>
+                        <m:mcJc m:val="center"/>
+                      </m:mcPr>
+                    </m:mc>
+                  </m:mcs>
+                  <m:ctrlPr>
+                    <w:rPr>
+                      <w:rFonts w:ascii="Cambria Math" w:eastAsiaTheme="minorEastAsia" w:hAnsi="Cambria Math"/>
+                      <w:i/>
+                    </w:rPr>
+                  </m:ctrlPr>
+                </m:mPr>
+                <m:mr>
+                  <m:e>
+                    <m:r>
+                      <w:rPr>
+                        <w:rFonts w:ascii="Cambria Math" w:eastAsiaTheme="minorEastAsia" w:hAnsi="Cambria Math"/>
+                      </w:rPr>
+                      <m:t>0</m:t>
+                    </m:r>
+                  </m:e>
+                  <m:e>
+                    <m:r>
+                      <w:rPr>
+                        <w:rFonts w:ascii="Cambria Math" w:eastAsiaTheme="minorEastAsia" w:hAnsi="Cambria Math"/>
+                      </w:rPr>
+                      <m:t>-1</m:t>
+                    </m:r>
+                  </m:e>
+                  <m:e>
+                    <m:sSubSup>
+                      <m:sSubSupPr>
+                        <m:ctrlPr>
+                          <w:rPr>
+                            <w:rFonts w:ascii="Cambria Math" w:eastAsiaTheme="minorEastAsia" w:hAnsi="Cambria Math"/>
+                            <w:i/>
+                          </w:rPr>
+                        </m:ctrlPr>
+                      </m:sSubSupPr>
+                      <m:e>
+                        <m:r>
+                          <w:rPr>
+                            <w:rFonts w:ascii="Cambria Math" w:eastAsiaTheme="minorEastAsia" w:hAnsi="Cambria Math"/>
+                          </w:rPr>
+                          <m:t>e</m:t>
+                        </m:r>
+                      </m:e>
+                      <m:sub>
+                        <m:r>
+                          <w:rPr>
+                            <w:rFonts w:ascii="Cambria Math" w:eastAsiaTheme="minorEastAsia" w:hAnsi="Cambria Math"/>
+                          </w:rPr>
+                          <m:t>y</m:t>
+                        </m:r>
+                      </m:sub>
+                      <m:sup>
+                        <m:r>
+                          <w:rPr>
+                            <w:rFonts w:ascii="Cambria Math" w:eastAsiaTheme="minorEastAsia" w:hAnsi="Cambria Math"/>
+                          </w:rPr>
+                          <m:t>'</m:t>
+                        </m:r>
+                      </m:sup>
+                    </m:sSubSup>
+                  </m:e>
+                </m:mr>
+                <m:mr>
+                  <m:e>
+                    <m:r>
+                      <w:rPr>
+                        <w:rFonts w:ascii="Cambria Math" w:eastAsiaTheme="minorEastAsia" w:hAnsi="Cambria Math"/>
+                      </w:rPr>
+                      <m:t>1</m:t>
+                    </m:r>
+                  </m:e>
+                  <m:e>
+                    <m:r>
+                      <w:rPr>
+                        <w:rFonts w:ascii="Cambria Math" w:eastAsiaTheme="minorEastAsia" w:hAnsi="Cambria Math"/>
+                      </w:rPr>
+                      <m:t>0</m:t>
+                    </m:r>
+                  </m:e>
+                  <m:e>
+                    <m:r>
+                      <w:rPr>
+                        <w:rFonts w:ascii="Cambria Math" w:eastAsiaTheme="minorEastAsia" w:hAnsi="Cambria Math"/>
+                      </w:rPr>
+                      <m:t>-</m:t>
+                    </m:r>
+                    <m:sSubSup>
+                      <m:sSubSupPr>
+                        <m:ctrlPr>
+                          <w:rPr>
+                            <w:rFonts w:ascii="Cambria Math" w:eastAsiaTheme="minorEastAsia" w:hAnsi="Cambria Math"/>
+                            <w:i/>
+                          </w:rPr>
+                        </m:ctrlPr>
+                      </m:sSubSupPr>
+                      <m:e>
+                        <m:r>
+                          <w:rPr>
+                            <w:rFonts w:ascii="Cambria Math" w:eastAsiaTheme="minorEastAsia" w:hAnsi="Cambria Math"/>
+                          </w:rPr>
+                          <m:t>e</m:t>
+                        </m:r>
+                      </m:e>
+                      <m:sub>
+                        <m:r>
+                          <w:rPr>
+                            <w:rFonts w:ascii="Cambria Math" w:eastAsiaTheme="minorEastAsia" w:hAnsi="Cambria Math"/>
+                          </w:rPr>
+                          <m:t>x</m:t>
+                        </m:r>
+                      </m:sub>
+                      <m:sup>
+                        <m:r>
+                          <w:rPr>
+                            <w:rFonts w:ascii="Cambria Math" w:eastAsiaTheme="minorEastAsia" w:hAnsi="Cambria Math"/>
+                          </w:rPr>
+                          <m:t>'</m:t>
+                        </m:r>
+                      </m:sup>
+                    </m:sSubSup>
+                  </m:e>
+                </m:mr>
+                <m:mr>
+                  <m:e>
+                    <m:r>
+                      <w:rPr>
+                        <w:rFonts w:ascii="Cambria Math" w:eastAsiaTheme="minorEastAsia" w:hAnsi="Cambria Math"/>
+                      </w:rPr>
+                      <m:t>-</m:t>
+                    </m:r>
+                    <m:sSubSup>
+                      <m:sSubSupPr>
+                        <m:ctrlPr>
+                          <w:rPr>
+                            <w:rFonts w:ascii="Cambria Math" w:eastAsiaTheme="minorEastAsia" w:hAnsi="Cambria Math"/>
+                            <w:i/>
+                          </w:rPr>
+                        </m:ctrlPr>
+                      </m:sSubSupPr>
+                      <m:e>
+                        <m:r>
+                          <w:rPr>
+                            <w:rFonts w:ascii="Cambria Math" w:eastAsiaTheme="minorEastAsia" w:hAnsi="Cambria Math"/>
+                          </w:rPr>
+                          <m:t>e</m:t>
+                        </m:r>
+                      </m:e>
+                      <m:sub>
+                        <m:r>
+                          <w:rPr>
+                            <w:rFonts w:ascii="Cambria Math" w:eastAsiaTheme="minorEastAsia" w:hAnsi="Cambria Math"/>
+                          </w:rPr>
+                          <m:t>y</m:t>
+                        </m:r>
+                      </m:sub>
+                      <m:sup>
+                        <m:r>
+                          <w:rPr>
+                            <w:rFonts w:ascii="Cambria Math" w:eastAsiaTheme="minorEastAsia" w:hAnsi="Cambria Math"/>
+                          </w:rPr>
+                          <m:t>'</m:t>
+                        </m:r>
+                      </m:sup>
+                    </m:sSubSup>
+                  </m:e>
+                  <m:e>
+                    <m:sSubSup>
+                      <m:sSubSupPr>
+                        <m:ctrlPr>
+                          <w:rPr>
+                            <w:rFonts w:ascii="Cambria Math" w:eastAsiaTheme="minorEastAsia" w:hAnsi="Cambria Math"/>
+                            <w:i/>
+                          </w:rPr>
+                        </m:ctrlPr>
+                      </m:sSubSupPr>
+                      <m:e>
+                        <m:r>
+                          <w:rPr>
+                            <w:rFonts w:ascii="Cambria Math" w:eastAsiaTheme="minorEastAsia" w:hAnsi="Cambria Math"/>
+                          </w:rPr>
+                          <m:t>e</m:t>
+                        </m:r>
+                      </m:e>
+                      <m:sub>
+                        <m:r>
+                          <w:rPr>
+                            <w:rFonts w:ascii="Cambria Math" w:eastAsiaTheme="minorEastAsia" w:hAnsi="Cambria Math"/>
+                          </w:rPr>
+                          <m:t>x</m:t>
+                        </m:r>
+                      </m:sub>
+                      <m:sup>
+                        <m:r>
+                          <w:rPr>
+                            <w:rFonts w:ascii="Cambria Math" w:eastAsiaTheme="minorEastAsia" w:hAnsi="Cambria Math"/>
+                          </w:rPr>
+                          <m:t>'</m:t>
+                        </m:r>
+                      </m:sup>
+                    </m:sSubSup>
+                  </m:e>
+                  <m:e>
+                    <m:r>
+                      <w:rPr>
+                        <w:rFonts w:ascii="Cambria Math" w:eastAsiaTheme="minorEastAsia" w:hAnsi="Cambria Math"/>
+                      </w:rPr>
+                      <m:t>0</m:t>
+                    </m:r>
+                  </m:e>
+                </m:mr>
+              </m:m>
+            </m:e>
+          </m:d>
+          <m:r>
+            <w:rPr>
+              <w:rFonts w:ascii="Cambria Math" w:eastAsiaTheme="minorEastAsia" w:hAnsi="Cambria Math"/>
+            </w:rPr>
+            <m:t>→</m:t>
+          </m:r>
+          <m:func>
+            <m:funcPr>
+              <m:ctrlPr>
+                <w:rPr>
+                  <w:rFonts w:ascii="Cambria Math" w:eastAsiaTheme="minorEastAsia" w:hAnsi="Cambria Math"/>
+                  <w:i/>
+                </w:rPr>
+              </m:ctrlPr>
+            </m:funcPr>
+            <m:fName>
+              <m:r>
+                <m:rPr>
+                  <m:sty m:val="p"/>
+                </m:rPr>
+                <w:rPr>
+                  <w:rFonts w:ascii="Cambria Math" w:eastAsiaTheme="minorEastAsia" w:hAnsi="Cambria Math"/>
+                </w:rPr>
+                <m:t>det</m:t>
+              </m:r>
+            </m:fName>
+            <m:e>
+              <m:d>
+                <m:dPr>
+                  <m:ctrlPr>
+                    <w:rPr>
+                      <w:rFonts w:ascii="Cambria Math" w:eastAsiaTheme="minorEastAsia" w:hAnsi="Cambria Math"/>
+                      <w:i/>
+                    </w:rPr>
+                  </m:ctrlPr>
+                </m:dPr>
+                <m:e>
+                  <m:sSub>
+                    <m:sSubPr>
+                      <m:ctrlPr>
+                        <w:rPr>
+                          <w:rFonts w:ascii="Cambria Math" w:eastAsiaTheme="minorEastAsia" w:hAnsi="Cambria Math"/>
+                          <w:i/>
+                        </w:rPr>
+                      </m:ctrlPr>
+                    </m:sSubPr>
+                    <m:e>
+                      <m:d>
+                        <m:dPr>
+                          <m:begChr m:val="["/>
+                          <m:endChr m:val="]"/>
+                          <m:ctrlPr>
+                            <w:rPr>
+                              <w:rFonts w:ascii="Cambria Math" w:eastAsiaTheme="minorEastAsia" w:hAnsi="Cambria Math"/>
+                              <w:i/>
+                            </w:rPr>
+                          </m:ctrlPr>
+                        </m:dPr>
+                        <m:e>
+                          <m:sSup>
+                            <m:sSupPr>
+                              <m:ctrlPr>
+                                <w:rPr>
+                                  <w:rFonts w:ascii="Cambria Math" w:eastAsiaTheme="minorEastAsia" w:hAnsi="Cambria Math"/>
+                                  <w:i/>
+                                </w:rPr>
+                              </m:ctrlPr>
+                            </m:sSupPr>
+                            <m:e>
+                              <m:r>
+                                <w:rPr>
+                                  <w:rFonts w:ascii="Cambria Math" w:eastAsiaTheme="minorEastAsia" w:hAnsi="Cambria Math"/>
+                                </w:rPr>
+                                <m:t>e</m:t>
+                              </m:r>
+                            </m:e>
+                            <m:sup>
+                              <m:r>
+                                <w:rPr>
+                                  <w:rFonts w:ascii="Cambria Math" w:eastAsiaTheme="minorEastAsia" w:hAnsi="Cambria Math"/>
+                                </w:rPr>
+                                <m:t>'</m:t>
+                              </m:r>
+                            </m:sup>
+                          </m:sSup>
+                        </m:e>
+                      </m:d>
+                    </m:e>
+                    <m:sub>
+                      <m:r>
+                        <w:rPr>
+                          <w:rFonts w:ascii="Cambria Math" w:eastAsiaTheme="minorEastAsia" w:hAnsi="Cambria Math"/>
+                        </w:rPr>
+                        <m:t>x</m:t>
+                      </m:r>
+                    </m:sub>
+                  </m:sSub>
+                </m:e>
+              </m:d>
+            </m:e>
+          </m:func>
+          <m:r>
+            <w:rPr>
+              <w:rFonts w:ascii="Cambria Math" w:eastAsiaTheme="minorEastAsia" w:hAnsi="Cambria Math"/>
+            </w:rPr>
+            <m:t>=</m:t>
+          </m:r>
+          <m:sSubSup>
+            <m:sSubSupPr>
+              <m:ctrlPr>
+                <w:rPr>
+                  <w:rFonts w:ascii="Cambria Math" w:eastAsiaTheme="minorEastAsia" w:hAnsi="Cambria Math"/>
+                  <w:i/>
+                </w:rPr>
+              </m:ctrlPr>
+            </m:sSubSupPr>
+            <m:e>
+              <m:r>
+                <w:rPr>
+                  <w:rFonts w:ascii="Cambria Math" w:eastAsiaTheme="minorEastAsia" w:hAnsi="Cambria Math"/>
+                </w:rPr>
+                <m:t>e</m:t>
+              </m:r>
+            </m:e>
+            <m:sub>
+              <m:r>
+                <w:rPr>
+                  <w:rFonts w:ascii="Cambria Math" w:eastAsiaTheme="minorEastAsia" w:hAnsi="Cambria Math"/>
+                </w:rPr>
+                <m:t>x</m:t>
+              </m:r>
+            </m:sub>
+            <m:sup>
+              <m:r>
+                <w:rPr>
+                  <w:rFonts w:ascii="Cambria Math" w:eastAsiaTheme="minorEastAsia" w:hAnsi="Cambria Math"/>
+                </w:rPr>
+                <m:t>'</m:t>
+              </m:r>
+            </m:sup>
+          </m:sSubSup>
+          <m:sSubSup>
+            <m:sSubSupPr>
+              <m:ctrlPr>
+                <w:rPr>
+                  <w:rFonts w:ascii="Cambria Math" w:eastAsiaTheme="minorEastAsia" w:hAnsi="Cambria Math"/>
+                  <w:i/>
+                </w:rPr>
+              </m:ctrlPr>
+            </m:sSubSupPr>
+            <m:e>
+              <m:r>
+                <w:rPr>
+                  <w:rFonts w:ascii="Cambria Math" w:eastAsiaTheme="minorEastAsia" w:hAnsi="Cambria Math"/>
+                </w:rPr>
+                <m:t>e</m:t>
+              </m:r>
+            </m:e>
+            <m:sub>
+              <m:r>
+                <w:rPr>
+                  <w:rFonts w:ascii="Cambria Math" w:eastAsiaTheme="minorEastAsia" w:hAnsi="Cambria Math"/>
+                </w:rPr>
+                <m:t>y</m:t>
+              </m:r>
+            </m:sub>
+            <m:sup>
+              <m:r>
+                <w:rPr>
+                  <w:rFonts w:ascii="Cambria Math" w:eastAsiaTheme="minorEastAsia" w:hAnsi="Cambria Math"/>
+                </w:rPr>
+                <m:t>'</m:t>
+              </m:r>
+            </m:sup>
+          </m:sSubSup>
+          <m:r>
+            <w:rPr>
+              <w:rFonts w:ascii="Cambria Math" w:eastAsiaTheme="minorEastAsia" w:hAnsi="Cambria Math"/>
+            </w:rPr>
+            <m:t>-</m:t>
+          </m:r>
+          <m:sSubSup>
+            <m:sSubSupPr>
+              <m:ctrlPr>
+                <w:rPr>
+                  <w:rFonts w:ascii="Cambria Math" w:eastAsiaTheme="minorEastAsia" w:hAnsi="Cambria Math"/>
+                  <w:i/>
+                </w:rPr>
+              </m:ctrlPr>
+            </m:sSubSupPr>
+            <m:e>
+              <m:r>
+                <w:rPr>
+                  <w:rFonts w:ascii="Cambria Math" w:eastAsiaTheme="minorEastAsia" w:hAnsi="Cambria Math"/>
+                </w:rPr>
+                <m:t>e</m:t>
+              </m:r>
+            </m:e>
+            <m:sub>
+              <m:r>
+                <w:rPr>
+                  <w:rFonts w:ascii="Cambria Math" w:eastAsiaTheme="minorEastAsia" w:hAnsi="Cambria Math"/>
+                </w:rPr>
+                <m:t>x</m:t>
+              </m:r>
+            </m:sub>
+            <m:sup>
+              <m:r>
+                <w:rPr>
+                  <w:rFonts w:ascii="Cambria Math" w:eastAsiaTheme="minorEastAsia" w:hAnsi="Cambria Math"/>
+                </w:rPr>
+                <m:t>'</m:t>
+              </m:r>
+            </m:sup>
+          </m:sSubSup>
+          <m:sSubSup>
+            <m:sSubSupPr>
+              <m:ctrlPr>
+                <w:rPr>
+                  <w:rFonts w:ascii="Cambria Math" w:eastAsiaTheme="minorEastAsia" w:hAnsi="Cambria Math"/>
+                  <w:i/>
+                </w:rPr>
+              </m:ctrlPr>
+            </m:sSubSupPr>
+            <m:e>
+              <m:r>
+                <w:rPr>
+                  <w:rFonts w:ascii="Cambria Math" w:eastAsiaTheme="minorEastAsia" w:hAnsi="Cambria Math"/>
+                </w:rPr>
+                <m:t>e</m:t>
+              </m:r>
+            </m:e>
+            <m:sub>
+              <m:r>
+                <w:rPr>
+                  <w:rFonts w:ascii="Cambria Math" w:eastAsiaTheme="minorEastAsia" w:hAnsi="Cambria Math"/>
+                </w:rPr>
+                <m:t>y</m:t>
+              </m:r>
+            </m:sub>
+            <m:sup>
+              <m:r>
+                <w:rPr>
+                  <w:rFonts w:ascii="Cambria Math" w:eastAsiaTheme="minorEastAsia" w:hAnsi="Cambria Math"/>
+                </w:rPr>
+                <m:t>'</m:t>
+              </m:r>
+            </m:sup>
+          </m:sSubSup>
+          <m:r>
+            <w:rPr>
+              <w:rFonts w:ascii="Cambria Math" w:eastAsiaTheme="minorEastAsia" w:hAnsi="Cambria Math"/>
+            </w:rPr>
+            <m:t>=0</m:t>
+          </m:r>
+        </m:oMath>
+      </m:oMathPara>
+    </w:p>
+    <w:p>
+      <w:pPr>
+        <w:bidi w:val="0"/>
+        <w:rPr>
+          <w:rFonts w:asciiTheme="majorHAnsi" w:eastAsiaTheme="majorEastAsia" w:hAnsiTheme="majorHAnsi" w:cstheme="majorBidi"/>
+        </w:rPr>
+      </w:pPr>
+      <m:oMathPara>
+        <m:oMath>
+          <m:borderBox>
+            <m:borderBoxPr>
+              <m:ctrlPr>
+                <w:rPr>
+                  <w:rFonts w:ascii="Cambria Math" w:eastAsiaTheme="majorEastAsia" w:hAnsi="Cambria Math" w:cstheme="majorBidi"/>
+                  <w:i/>
+                </w:rPr>
+              </m:ctrlPr>
+            </m:borderBoxPr>
+            <m:e>
+              <m:func>
+                <m:funcPr>
+                  <m:ctrlPr>
+                    <w:rPr>
+                      <w:rFonts w:ascii="Cambria Math" w:eastAsiaTheme="majorEastAsia" w:hAnsi="Cambria Math" w:cstheme="majorBidi"/>
+                    </w:rPr>
+                  </m:ctrlPr>
+                </m:funcPr>
+                <m:fName>
+                  <m:r>
+                    <m:rPr>
+                      <m:sty m:val="p"/>
+                    </m:rPr>
+                    <w:rPr>
+                      <w:rFonts w:ascii="Cambria Math" w:eastAsiaTheme="majorEastAsia" w:hAnsi="Cambria Math" w:cstheme="majorBidi"/>
+                    </w:rPr>
+                    <m:t>det</m:t>
+                  </m:r>
+                </m:fName>
+                <m:e>
+                  <m:d>
+                    <m:dPr>
+                      <m:ctrlPr>
+                        <w:rPr>
+                          <w:rFonts w:ascii="Cambria Math" w:eastAsiaTheme="majorEastAsia" w:hAnsi="Cambria Math" w:cstheme="majorBidi"/>
+                          <w:i/>
+                        </w:rPr>
+                      </m:ctrlPr>
+                    </m:dPr>
+                    <m:e>
+                      <m:r>
+                        <w:rPr>
+                          <w:rFonts w:ascii="Cambria Math" w:eastAsiaTheme="majorEastAsia" w:hAnsi="Cambria Math" w:cstheme="majorBidi"/>
+                        </w:rPr>
+                        <m:t>F</m:t>
+                      </m:r>
+                    </m:e>
+                  </m:d>
+                </m:e>
+              </m:func>
+              <m:r>
+                <w:rPr>
+                  <w:rFonts w:ascii="Cambria Math" w:eastAsiaTheme="majorEastAsia" w:hAnsi="Cambria Math" w:cstheme="majorBidi"/>
+                </w:rPr>
+                <m:t>=</m:t>
+              </m:r>
+              <m:func>
+                <m:funcPr>
+                  <m:ctrlPr>
+                    <w:rPr>
+                      <w:rFonts w:ascii="Cambria Math" w:eastAsiaTheme="majorEastAsia" w:hAnsi="Cambria Math" w:cstheme="majorBidi"/>
+                    </w:rPr>
+                  </m:ctrlPr>
+                </m:funcPr>
+                <m:fName>
+                  <m:r>
+                    <m:rPr>
+                      <m:sty m:val="p"/>
+                    </m:rPr>
+                    <w:rPr>
+                      <w:rFonts w:ascii="Cambria Math" w:eastAsiaTheme="majorEastAsia" w:hAnsi="Cambria Math" w:cstheme="majorBidi"/>
+                    </w:rPr>
+                    <m:t>det</m:t>
+                  </m:r>
+                </m:fName>
+                <m:e>
+                  <m:d>
+                    <m:dPr>
+                      <m:ctrlPr>
+                        <w:rPr>
+                          <w:rFonts w:ascii="Cambria Math" w:eastAsiaTheme="majorEastAsia" w:hAnsi="Cambria Math" w:cstheme="majorBidi"/>
+                          <w:i/>
+                        </w:rPr>
+                      </m:ctrlPr>
+                    </m:dPr>
+                    <m:e>
+                      <m:sSub>
+                        <m:sSubPr>
+                          <m:ctrlPr>
+                            <w:rPr>
+                              <w:rFonts w:ascii="Cambria Math" w:eastAsiaTheme="majorEastAsia" w:hAnsi="Cambria Math" w:cstheme="majorBidi"/>
+                              <w:i/>
+                            </w:rPr>
+                          </m:ctrlPr>
+                        </m:sSubPr>
+                        <m:e>
+                          <m:d>
+                            <m:dPr>
+                              <m:begChr m:val="["/>
+                              <m:endChr m:val="]"/>
+                              <m:ctrlPr>
+                                <w:rPr>
+                                  <w:rFonts w:ascii="Cambria Math" w:eastAsiaTheme="majorEastAsia" w:hAnsi="Cambria Math" w:cstheme="majorBidi"/>
+                                  <w:i/>
+                                </w:rPr>
+                              </m:ctrlPr>
+                            </m:dPr>
+                            <m:e>
+                              <m:sSup>
+                                <m:sSupPr>
+                                  <m:ctrlPr>
+                                    <w:rPr>
+                                      <w:rFonts w:ascii="Cambria Math" w:eastAsiaTheme="majorEastAsia" w:hAnsi="Cambria Math" w:cstheme="majorBidi"/>
+                                      <w:i/>
+                                    </w:rPr>
+                                  </m:ctrlPr>
+                                </m:sSupPr>
+                                <m:e>
+                                  <m:r>
+                                    <w:rPr>
+                                      <w:rFonts w:ascii="Cambria Math" w:eastAsiaTheme="majorEastAsia" w:hAnsi="Cambria Math" w:cstheme="majorBidi"/>
+                                    </w:rPr>
+                                    <m:t>e</m:t>
+                                  </m:r>
+                                </m:e>
+                                <m:sup>
+                                  <m:r>
+                                    <w:rPr>
+                                      <w:rFonts w:ascii="Cambria Math" w:eastAsiaTheme="majorEastAsia" w:hAnsi="Cambria Math" w:cstheme="majorBidi"/>
+                                    </w:rPr>
+                                    <m:t>'</m:t>
+                                  </m:r>
+                                </m:sup>
+                              </m:sSup>
+                            </m:e>
+                          </m:d>
+                        </m:e>
+                        <m:sub>
+                          <m:r>
+                            <w:rPr>
+                              <w:rFonts w:ascii="Cambria Math" w:eastAsiaTheme="majorEastAsia" w:hAnsi="Cambria Math" w:cstheme="majorBidi"/>
+                            </w:rPr>
+                            <m:t>x</m:t>
+                          </m:r>
+                        </m:sub>
+                      </m:sSub>
+                      <m:r>
+                        <w:rPr>
+                          <w:rFonts w:ascii="Cambria Math" w:eastAsiaTheme="majorEastAsia" w:hAnsi="Cambria Math" w:cstheme="majorBidi"/>
+                        </w:rPr>
+                        <m:t>H</m:t>
+                      </m:r>
+                    </m:e>
+                  </m:d>
+                </m:e>
+              </m:func>
+              <m:r>
+                <w:rPr>
+                  <w:rFonts w:ascii="Cambria Math" w:eastAsiaTheme="majorEastAsia" w:hAnsi="Cambria Math" w:cstheme="majorBidi"/>
+                </w:rPr>
+                <m:t>=</m:t>
+              </m:r>
+              <m:func>
+                <m:funcPr>
+                  <m:ctrlPr>
+                    <w:rPr>
+                      <w:rFonts w:ascii="Cambria Math" w:eastAsiaTheme="majorEastAsia" w:hAnsi="Cambria Math" w:cstheme="majorBidi"/>
+                    </w:rPr>
+                  </m:ctrlPr>
+                </m:funcPr>
+                <m:fName>
+                  <m:r>
+                    <m:rPr>
+                      <m:sty m:val="p"/>
+                    </m:rPr>
+                    <w:rPr>
+                      <w:rFonts w:ascii="Cambria Math" w:eastAsiaTheme="majorEastAsia" w:hAnsi="Cambria Math" w:cstheme="majorBidi"/>
+                    </w:rPr>
+                    <m:t>det</m:t>
+                  </m:r>
+                </m:fName>
+                <m:e>
+                  <m:d>
+                    <m:dPr>
+                      <m:ctrlPr>
+                        <w:rPr>
+                          <w:rFonts w:ascii="Cambria Math" w:eastAsiaTheme="majorEastAsia" w:hAnsi="Cambria Math" w:cstheme="majorBidi"/>
+                          <w:i/>
+                        </w:rPr>
+                      </m:ctrlPr>
+                    </m:dPr>
+                    <m:e>
+                      <m:sSub>
+                        <m:sSubPr>
+                          <m:ctrlPr>
+                            <w:rPr>
+                              <w:rFonts w:ascii="Cambria Math" w:eastAsiaTheme="majorEastAsia" w:hAnsi="Cambria Math" w:cstheme="majorBidi"/>
+                              <w:i/>
+                            </w:rPr>
+                          </m:ctrlPr>
+                        </m:sSubPr>
+                        <m:e>
+                          <m:d>
+                            <m:dPr>
+                              <m:begChr m:val="["/>
+                              <m:endChr m:val="]"/>
+                              <m:ctrlPr>
+                                <w:rPr>
+                                  <w:rFonts w:ascii="Cambria Math" w:eastAsiaTheme="majorEastAsia" w:hAnsi="Cambria Math" w:cstheme="majorBidi"/>
+                                  <w:i/>
+                                </w:rPr>
+                              </m:ctrlPr>
+                            </m:dPr>
+                            <m:e>
+                              <m:sSup>
+                                <m:sSupPr>
+                                  <m:ctrlPr>
+                                    <w:rPr>
+                                      <w:rFonts w:ascii="Cambria Math" w:eastAsiaTheme="majorEastAsia" w:hAnsi="Cambria Math" w:cstheme="majorBidi"/>
+                                      <w:i/>
+                                    </w:rPr>
+                                  </m:ctrlPr>
+                                </m:sSupPr>
+                                <m:e>
+                                  <m:r>
+                                    <w:rPr>
+                                      <w:rFonts w:ascii="Cambria Math" w:eastAsiaTheme="majorEastAsia" w:hAnsi="Cambria Math" w:cstheme="majorBidi"/>
+                                    </w:rPr>
+                                    <m:t>e</m:t>
+                                  </m:r>
+                                </m:e>
+                                <m:sup>
+                                  <m:r>
+                                    <w:rPr>
+                                      <w:rFonts w:ascii="Cambria Math" w:eastAsiaTheme="majorEastAsia" w:hAnsi="Cambria Math" w:cstheme="majorBidi"/>
+                                    </w:rPr>
+                                    <m:t>'</m:t>
+                                  </m:r>
+                                </m:sup>
+                              </m:sSup>
+                            </m:e>
+                          </m:d>
+                        </m:e>
+                        <m:sub>
+                          <m:r>
+                            <w:rPr>
+                              <w:rFonts w:ascii="Cambria Math" w:eastAsiaTheme="majorEastAsia" w:hAnsi="Cambria Math" w:cstheme="majorBidi"/>
+                            </w:rPr>
+                            <m:t>x</m:t>
+                          </m:r>
+                        </m:sub>
+                      </m:sSub>
+                    </m:e>
+                  </m:d>
+                </m:e>
+              </m:func>
+              <m:func>
+                <m:funcPr>
+                  <m:ctrlPr>
+                    <w:rPr>
+                      <w:rFonts w:ascii="Cambria Math" w:eastAsiaTheme="majorEastAsia" w:hAnsi="Cambria Math" w:cstheme="majorBidi"/>
+                    </w:rPr>
+                  </m:ctrlPr>
+                </m:funcPr>
+                <m:fName>
+                  <m:r>
+                    <m:rPr>
+                      <m:sty m:val="p"/>
+                    </m:rPr>
+                    <w:rPr>
+                      <w:rFonts w:ascii="Cambria Math" w:eastAsiaTheme="majorEastAsia" w:hAnsi="Cambria Math" w:cstheme="majorBidi"/>
+                    </w:rPr>
+                    <m:t>det</m:t>
+                  </m:r>
+                </m:fName>
+                <m:e>
+                  <m:d>
+                    <m:dPr>
+                      <m:ctrlPr>
+                        <w:rPr>
+                          <w:rFonts w:ascii="Cambria Math" w:eastAsiaTheme="majorEastAsia" w:hAnsi="Cambria Math" w:cstheme="majorBidi"/>
+                          <w:i/>
+                        </w:rPr>
+                      </m:ctrlPr>
+                    </m:dPr>
+                    <m:e>
+                      <m:sSub>
+                        <m:sSubPr>
+                          <m:ctrlPr>
+                            <w:rPr>
+                              <w:rFonts w:ascii="Cambria Math" w:eastAsiaTheme="majorEastAsia" w:hAnsi="Cambria Math" w:cstheme="majorBidi"/>
+                              <w:i/>
+                            </w:rPr>
+                          </m:ctrlPr>
+                        </m:sSubPr>
+                        <m:e>
+                          <m:d>
+                            <m:dPr>
+                              <m:begChr m:val="["/>
+                              <m:endChr m:val="]"/>
+                              <m:ctrlPr>
+                                <w:rPr>
+                                  <w:rFonts w:ascii="Cambria Math" w:eastAsiaTheme="majorEastAsia" w:hAnsi="Cambria Math" w:cstheme="majorBidi"/>
+                                  <w:i/>
+                                </w:rPr>
+                              </m:ctrlPr>
+                            </m:dPr>
+                            <m:e>
+                              <m:sSup>
+                                <m:sSupPr>
+                                  <m:ctrlPr>
+                                    <w:rPr>
+                                      <w:rFonts w:ascii="Cambria Math" w:eastAsiaTheme="majorEastAsia" w:hAnsi="Cambria Math" w:cstheme="majorBidi"/>
+                                      <w:i/>
+                                    </w:rPr>
+                                  </m:ctrlPr>
+                                </m:sSupPr>
+                                <m:e>
+                                  <m:r>
+                                    <w:rPr>
+                                      <w:rFonts w:ascii="Cambria Math" w:eastAsiaTheme="majorEastAsia" w:hAnsi="Cambria Math" w:cstheme="majorBidi"/>
+                                    </w:rPr>
+                                    <m:t>e</m:t>
+                                  </m:r>
+                                </m:e>
+                                <m:sup>
+                                  <m:r>
+                                    <w:rPr>
+                                      <w:rFonts w:ascii="Cambria Math" w:eastAsiaTheme="majorEastAsia" w:hAnsi="Cambria Math" w:cstheme="majorBidi"/>
+                                    </w:rPr>
+                                    <m:t>'</m:t>
+                                  </m:r>
+                                </m:sup>
+                              </m:sSup>
+                            </m:e>
+                          </m:d>
+                        </m:e>
+                        <m:sub>
+                          <m:r>
+                            <w:rPr>
+                              <w:rFonts w:ascii="Cambria Math" w:eastAsiaTheme="majorEastAsia" w:hAnsi="Cambria Math" w:cstheme="majorBidi"/>
+                            </w:rPr>
+                            <m:t>x</m:t>
+                          </m:r>
+                        </m:sub>
+                      </m:sSub>
+                    </m:e>
+                  </m:d>
+                </m:e>
+              </m:func>
+              <m:r>
+                <w:rPr>
+                  <w:rFonts w:ascii="Cambria Math" w:eastAsiaTheme="majorEastAsia" w:hAnsi="Cambria Math" w:cstheme="majorBidi"/>
+                </w:rPr>
+                <m:t>=0</m:t>
+              </m:r>
+            </m:e>
+          </m:borderBox>
+        </m:oMath>
+      </m:oMathPara>
+    </w:p>
+    <w:p>
+      <w:pPr>
+        <w:bidi w:val="0"/>
+        <w:rPr>
+          <w:rFonts w:asciiTheme="majorHAnsi" w:eastAsiaTheme="majorEastAsia" w:hAnsiTheme="majorHAnsi" w:cstheme="majorBidi"/>
         </w:rPr>
       </w:pPr>
     </w:p>
@@ -11480,7 +13168,7 @@
 </file>
 
 <file path=customXml/itemProps1.xml><?xml version="1.0" encoding="utf-8"?>
-<ds:datastoreItem xmlns:ds="http://schemas.openxmlformats.org/officeDocument/2006/customXml" ds:itemID="{CB74EC3F-1D9F-4BC3-988E-30A24537C0FA}">
+<ds:datastoreItem xmlns:ds="http://schemas.openxmlformats.org/officeDocument/2006/customXml" ds:itemID="{BD7011C4-8E60-407C-913E-D0C7DAC557D5}">
   <ds:schemaRefs>
     <ds:schemaRef ds:uri="http://schemas.openxmlformats.org/officeDocument/2006/bibliography"/>
   </ds:schemaRefs>

</xml_diff>